<commit_message>
Recent Changes on Google Doc
</commit_message>
<xml_diff>
--- a/Group #7 - Assessment 2.docx
+++ b/Group #7 - Assessment 2.docx
@@ -59,6 +59,24 @@
     </w:p>
     <w:p>
       <w:pPr>
+        <w:rPr>
+          <w:rFonts w:ascii="Open Sans" w:cs="Open Sans" w:eastAsia="Open Sans" w:hAnsi="Open Sans"/>
+          <w:b w:val="1"/>
+          <w:i w:val="1"/>
+        </w:rPr>
+      </w:pPr>
+      <w:r>
+        <w:rPr>
+          <w:rFonts w:ascii="Open Sans" w:cs="Open Sans" w:eastAsia="Open Sans" w:hAnsi="Open Sans"/>
+          <w:b w:val="1"/>
+          <w:i w:val="1"/>
+          <w:rtl w:val="0"/>
+        </w:rPr>
+        <w:t xml:space="preserve">One paragraph per person, including name, student number, background, hobbies, IT interest and IT experience. This should also include your team’s chosen name.</w:t>
+      </w:r>
+    </w:p>
+    <w:p>
+      <w:pPr>
         <w:pStyle w:val="Heading4"/>
         <w:rPr>
           <w:rFonts w:ascii="Open Sans" w:cs="Open Sans" w:eastAsia="Open Sans" w:hAnsi="Open Sans"/>
@@ -84,11 +102,13 @@
         <w:ind w:left="0" w:firstLine="0"/>
         <w:rPr>
           <w:rFonts w:ascii="Open Sans" w:cs="Open Sans" w:eastAsia="Open Sans" w:hAnsi="Open Sans"/>
-        </w:rPr>
-      </w:pPr>
-      <w:r>
-        <w:rPr>
-          <w:rFonts w:ascii="Open Sans" w:cs="Open Sans" w:eastAsia="Open Sans" w:hAnsi="Open Sans"/>
+          <w:color w:val="434343"/>
+        </w:rPr>
+      </w:pPr>
+      <w:r>
+        <w:rPr>
+          <w:rFonts w:ascii="Open Sans" w:cs="Open Sans" w:eastAsia="Open Sans" w:hAnsi="Open Sans"/>
+          <w:color w:val="434343"/>
           <w:rtl w:val="0"/>
         </w:rPr>
         <w:t xml:space="preserve">I’m Daniel Blake, my student number is s3910924. I’m from an English background, and moved here quite young. I love AFL and the west coast Eagles, and like camping, fishing and the beach. My professional background is in Operational Technology and vehicle automation, working in the resources sector. My interest in IT is to expand my knowledge and career opportunities within mining or possibly other industrial technologies. Go TBD!!!</w:t>
@@ -146,9 +166,32 @@
       <w:r>
         <w:rPr>
           <w:rFonts w:ascii="Open Sans" w:cs="Open Sans" w:eastAsia="Open Sans" w:hAnsi="Open Sans"/>
-          <w:rtl w:val="0"/>
-        </w:rPr>
-        <w:t xml:space="preserve">Hey, I’m Nicholas Drinkwater and my student number is s3508178. I was born in Sydney but grew up in Melbourne. Whilst I don’t have any formal IT experience, I’ve actually previously started this degree, back in 2015 but after doing half a year, I stopped to go travel and live overseas for 2 years in Edinburgh, Scotland. Now that we can’t travel overseas due to Coronavirus, I thought what better time to come back and finish my degree! I love travelling, films and my favourite sport is baseball! My interests in IT include programming, building IT systems and hardware. I hope to learn the necessary skills and knowledge to help me enter the IT field as a career, as well as be inspired and engage in topics and fields of IT that I haven’t seen or encountered before!</w:t>
+          <w:color w:val="434343"/>
+          <w:rtl w:val="0"/>
+        </w:rPr>
+        <w:t xml:space="preserve">Hey! I’m Nick Drinkwater, my student number is s3508178 and I’m a part of </w:t>
+      </w:r>
+      <w:r>
+        <w:rPr>
+          <w:rFonts w:ascii="Open Sans" w:cs="Open Sans" w:eastAsia="Open Sans" w:hAnsi="Open Sans"/>
+          <w:color w:val="e06666"/>
+          <w:rtl w:val="0"/>
+        </w:rPr>
+        <w:t xml:space="preserve">TEAM NAME</w:t>
+      </w:r>
+      <w:r>
+        <w:rPr>
+          <w:rFonts w:ascii="Open Sans" w:cs="Open Sans" w:eastAsia="Open Sans" w:hAnsi="Open Sans"/>
+          <w:color w:val="434343"/>
+          <w:rtl w:val="0"/>
+        </w:rPr>
+        <w:t xml:space="preserve">. I was born in Sydney but grew up in Melbourne. Whilst I don’t have any formal IT experience, I’ve actually previously started this degree, back in 2015 but after doing half a year, I stopped to go travel and live overseas for 2 years in Edinburgh, Scotland. Now that we can’t travel overseas due to Coronavirus, I thought what better time to come back and finish my degree! I love travelling, films and my favourite sport is baseball! My interests in IT include programming, building IT systems and hardware. I hope to learn the necessary skills and knowledge to help me enter the IT field as a career, as well as be inspired and engage in topics and fields of IT that I haven’t seen or encountered before!</w:t>
+      </w:r>
+      <w:r>
+        <w:rPr>
+          <w:rFonts w:ascii="Open Sans" w:cs="Open Sans" w:eastAsia="Open Sans" w:hAnsi="Open Sans"/>
+          <w:rtl w:val="0"/>
+        </w:rPr>
         <w:br w:type="textWrapping"/>
         <w:br w:type="textWrapping"/>
       </w:r>
@@ -184,11 +227,13 @@
         <w:ind w:left="0" w:right="380" w:firstLine="0"/>
         <w:rPr>
           <w:rFonts w:ascii="Open Sans" w:cs="Open Sans" w:eastAsia="Open Sans" w:hAnsi="Open Sans"/>
-        </w:rPr>
-      </w:pPr>
-      <w:r>
-        <w:rPr>
-          <w:rFonts w:ascii="Open Sans" w:cs="Open Sans" w:eastAsia="Open Sans" w:hAnsi="Open Sans"/>
+          <w:color w:val="434343"/>
+        </w:rPr>
+      </w:pPr>
+      <w:r>
+        <w:rPr>
+          <w:rFonts w:ascii="Open Sans" w:cs="Open Sans" w:eastAsia="Open Sans" w:hAnsi="Open Sans"/>
+          <w:color w:val="434343"/>
           <w:rtl w:val="0"/>
         </w:rPr>
         <w:t xml:space="preserve">Abby Durbridge; a Melbourne resident living, in the heart Southbank, loving every moment. I used to work at an Engineering firm before switching roles into a SaaS company within the Childcare Industry. A hefty lockdown saw me trying to develop new skills and interests and evidently picking up another degree. My interest in IT hasn’t been at the forefront of my life but rather a natural necessity, and it wasn’t until I began to think of developing my own software or being able to work remotely for any company that I pursued IT professionally. </w:t>
@@ -199,6 +244,7 @@
         <w:ind w:left="0" w:right="380" w:firstLine="0"/>
         <w:rPr>
           <w:rFonts w:ascii="Open Sans" w:cs="Open Sans" w:eastAsia="Open Sans" w:hAnsi="Open Sans"/>
+          <w:color w:val="434343"/>
           <w:sz w:val="24"/>
           <w:szCs w:val="24"/>
           <w:u w:val="single"/>
@@ -234,7 +280,19 @@
           <w:rtl w:val="0"/>
         </w:rPr>
         <w:br w:type="textWrapping"/>
-        <w:br w:type="textWrapping"/>
+      </w:r>
+      <w:r>
+        <w:rPr>
+          <w:rFonts w:ascii="Open Sans" w:cs="Open Sans" w:eastAsia="Open Sans" w:hAnsi="Open Sans"/>
+          <w:color w:val="434343"/>
+          <w:rtl w:val="0"/>
+        </w:rPr>
+        <w:t xml:space="preserve">My name is Mathew Dwyer. I am 27 years old.. While I was originally raised as Christian, I now consider myself non-religious. I have previously studied 3 semesters of a bachelor of communications, and done part of a tafe course regarding video game design. I speak English and am currently trying to learn German. One of my favourite past times is playing with electronics. Currently that is revolved around 3D printers and learning CAD and 3D modelling. It is extremely helpful to me as I like to print miniatures and terrain for my DnD games.</w:t>
+      </w:r>
+      <w:r>
+        <w:rPr>
+          <w:rtl w:val="0"/>
+        </w:rPr>
       </w:r>
     </w:p>
     <w:p>
@@ -258,15 +316,22 @@
         <w:ind w:left="0" w:right="380" w:firstLine="0"/>
         <w:rPr>
           <w:rFonts w:ascii="Open Sans" w:cs="Open Sans" w:eastAsia="Open Sans" w:hAnsi="Open Sans"/>
-          <w:sz w:val="24"/>
-          <w:szCs w:val="24"/>
-          <w:u w:val="single"/>
-        </w:rPr>
-      </w:pPr>
-      <w:r>
-        <w:rPr>
-          <w:rtl w:val="0"/>
-        </w:rPr>
+          <w:color w:val="434343"/>
+          <w:sz w:val="24"/>
+          <w:szCs w:val="24"/>
+          <w:u w:val="single"/>
+        </w:rPr>
+      </w:pPr>
+      <w:r>
+        <w:rPr>
+          <w:rFonts w:ascii="Open Sans" w:cs="Open Sans" w:eastAsia="Open Sans" w:hAnsi="Open Sans"/>
+          <w:color w:val="434343"/>
+          <w:sz w:val="24"/>
+          <w:szCs w:val="24"/>
+          <w:u w:val="single"/>
+          <w:rtl w:val="0"/>
+        </w:rPr>
+        <w:t xml:space="preserve">Erin Paton</w:t>
       </w:r>
     </w:p>
     <w:p>
@@ -282,14 +347,8 @@
       </w:pPr>
       <w:r>
         <w:rPr>
-          <w:rFonts w:ascii="Open Sans" w:cs="Open Sans" w:eastAsia="Open Sans" w:hAnsi="Open Sans"/>
-          <w:color w:val="434343"/>
-          <w:sz w:val="24"/>
-          <w:szCs w:val="24"/>
-          <w:u w:val="single"/>
-          <w:rtl w:val="0"/>
-        </w:rPr>
-        <w:t xml:space="preserve">Erin Paton</w:t>
+          <w:rtl w:val="0"/>
+        </w:rPr>
       </w:r>
     </w:p>
     <w:p>
@@ -298,15 +357,23 @@
         <w:rPr>
           <w:rFonts w:ascii="Open Sans" w:cs="Open Sans" w:eastAsia="Open Sans" w:hAnsi="Open Sans"/>
           <w:color w:val="434343"/>
-          <w:sz w:val="24"/>
-          <w:szCs w:val="24"/>
-          <w:u w:val="single"/>
-        </w:rPr>
-      </w:pPr>
-      <w:r>
-        <w:rPr>
-          <w:rtl w:val="0"/>
-        </w:rPr>
+        </w:rPr>
+      </w:pPr>
+      <w:r>
+        <w:rPr>
+          <w:rFonts w:ascii="Open Sans" w:cs="Open Sans" w:eastAsia="Open Sans" w:hAnsi="Open Sans"/>
+          <w:color w:val="434343"/>
+          <w:rtl w:val="0"/>
+        </w:rPr>
+        <w:t xml:space="preserve">I’m Erin, s3910930 of [team name]. </w:t>
+      </w:r>
+      <w:r>
+        <w:rPr>
+          <w:rFonts w:ascii="Open Sans" w:cs="Open Sans" w:eastAsia="Open Sans" w:hAnsi="Open Sans"/>
+          <w:color w:val="434343"/>
+          <w:rtl w:val="0"/>
+        </w:rPr>
+        <w:t xml:space="preserve">Originally from Sydney, NSW, Australia, I relocated to Byron Bay for a change of pace and to get closer to nature—most of my weekends are now spent hiking, exploring waterfalls, or at the beach. Currently, I’m fluent in English but I have a passion for French culture and intend to study the language up to C-level (only after I’ve knocked over a few programming languages!). </w:t>
       </w:r>
     </w:p>
     <w:p>
@@ -314,39 +381,71 @@
         <w:ind w:left="0" w:right="380" w:firstLine="0"/>
         <w:rPr>
           <w:rFonts w:ascii="Open Sans" w:cs="Open Sans" w:eastAsia="Open Sans" w:hAnsi="Open Sans"/>
-          <w:sz w:val="24"/>
-          <w:szCs w:val="24"/>
-        </w:rPr>
-      </w:pPr>
-      <w:r>
-        <w:rPr>
-          <w:rFonts w:ascii="Open Sans" w:cs="Open Sans" w:eastAsia="Open Sans" w:hAnsi="Open Sans"/>
-          <w:color w:val="434343"/>
-          <w:rtl w:val="0"/>
-        </w:rPr>
-        <w:t xml:space="preserve">Originally from Sydney, NSW, Australia, I relocated to Byron Bay for a change of pace and to get closer to nature. Most of my weekends are spent hiking, exploring waterfalls, or at the beach. Currently, I’m fluent in English but I have a passion for French culture and intend to study the language up to C-level. (Only after I’ve knocked over a few programming languages!)</w:t>
-      </w:r>
-      <w:r>
-        <w:rPr>
-          <w:rFonts w:ascii="Open Sans" w:cs="Open Sans" w:eastAsia="Open Sans" w:hAnsi="Open Sans"/>
-          <w:sz w:val="24"/>
-          <w:szCs w:val="24"/>
-          <w:u w:val="single"/>
-          <w:rtl w:val="0"/>
-        </w:rPr>
-        <w:br w:type="textWrapping"/>
-        <w:br w:type="textWrapping"/>
-      </w:r>
-      <w:r>
-        <w:rPr>
-          <w:rFonts w:ascii="Open Sans" w:cs="Open Sans" w:eastAsia="Open Sans" w:hAnsi="Open Sans"/>
-          <w:color w:val="000000"/>
-          <w:sz w:val="24"/>
-          <w:szCs w:val="24"/>
-          <w:u w:val="single"/>
-          <w:rtl w:val="0"/>
-        </w:rPr>
-        <w:t xml:space="preserve">Harrison T</w:t>
+          <w:color w:val="434343"/>
+        </w:rPr>
+      </w:pPr>
+      <w:r>
+        <w:rPr>
+          <w:rtl w:val="0"/>
+        </w:rPr>
+      </w:r>
+    </w:p>
+    <w:p>
+      <w:pPr>
+        <w:ind w:left="0" w:right="380" w:firstLine="0"/>
+        <w:rPr>
+          <w:rFonts w:ascii="Open Sans" w:cs="Open Sans" w:eastAsia="Open Sans" w:hAnsi="Open Sans"/>
+          <w:color w:val="434343"/>
+          <w:u w:val="single"/>
+        </w:rPr>
+      </w:pPr>
+      <w:r>
+        <w:rPr>
+          <w:rFonts w:ascii="Open Sans" w:cs="Open Sans" w:eastAsia="Open Sans" w:hAnsi="Open Sans"/>
+          <w:color w:val="434343"/>
+          <w:rtl w:val="0"/>
+        </w:rPr>
+        <w:t xml:space="preserve">My experience with IT is specific to marketing technology and the software used to implement it. Art, Design, Psychology, Health &amp; Wellness, and Sexual Education are all areas that are important to me and while I don’t have plans to further my education in these fields, the possibility of exploring their convergence with emerging technologies is something that excites me—I’d love to play a role in increasing the accessibility and interoperability of these spaces in some way throughout the course of my career.</w:t>
+      </w:r>
+      <w:r>
+        <w:rPr>
+          <w:rFonts w:ascii="Open Sans" w:cs="Open Sans" w:eastAsia="Open Sans" w:hAnsi="Open Sans"/>
+          <w:sz w:val="24"/>
+          <w:szCs w:val="24"/>
+          <w:u w:val="single"/>
+          <w:rtl w:val="0"/>
+        </w:rPr>
+        <w:br w:type="textWrapping"/>
+        <w:br w:type="textWrapping"/>
+      </w:r>
+      <w:r>
+        <w:rPr>
+          <w:rFonts w:ascii="Open Sans" w:cs="Open Sans" w:eastAsia="Open Sans" w:hAnsi="Open Sans"/>
+          <w:color w:val="434343"/>
+          <w:u w:val="single"/>
+          <w:rtl w:val="0"/>
+        </w:rPr>
+        <w:t xml:space="preserve">Harrison Tang</w:t>
+      </w:r>
+    </w:p>
+    <w:p>
+      <w:pPr>
+        <w:spacing w:after="240" w:before="240" w:lineRule="auto"/>
+        <w:rPr>
+          <w:rFonts w:ascii="Open Sans" w:cs="Open Sans" w:eastAsia="Open Sans" w:hAnsi="Open Sans"/>
+          <w:color w:val="434343"/>
+          <w:sz w:val="24"/>
+          <w:szCs w:val="24"/>
+          <w:u w:val="single"/>
+        </w:rPr>
+      </w:pPr>
+      <w:r>
+        <w:rPr>
+          <w:rFonts w:ascii="Open Sans" w:cs="Open Sans" w:eastAsia="Open Sans" w:hAnsi="Open Sans"/>
+          <w:color w:val="434343"/>
+          <w:rtl w:val="0"/>
+        </w:rPr>
+        <w:t xml:space="preserve">My name is Harrison Tang, assigned student identification number s3908223. Born to migrant Chinese parents, I am a second generation Australian and denizen of Brisbane Town/Meanjin. While not possessing an extensive background in IT, I grew up in the 2000’s playing video games and exploring the internet. Eventually, technologies would play a crucial part in my life. Recent work performing administration and data collection for an infrastructure company prompted an exploration into avenues in programming, cloud services, and app and web design leading to pursuing a formal education in IT. Currently, I play guitar in a ten-member pop-punk cover band and my strongest vice is sport (of which I follow too many).</w:t>
       </w:r>
       <w:r>
         <w:rPr>
@@ -373,6 +472,24 @@
     </w:p>
     <w:p>
       <w:pPr>
+        <w:rPr>
+          <w:rFonts w:ascii="Open Sans" w:cs="Open Sans" w:eastAsia="Open Sans" w:hAnsi="Open Sans"/>
+          <w:b w:val="1"/>
+          <w:i w:val="1"/>
+        </w:rPr>
+      </w:pPr>
+      <w:r>
+        <w:rPr>
+          <w:rFonts w:ascii="Open Sans" w:cs="Open Sans" w:eastAsia="Open Sans" w:hAnsi="Open Sans"/>
+          <w:b w:val="1"/>
+          <w:i w:val="1"/>
+          <w:rtl w:val="0"/>
+        </w:rPr>
+        <w:t xml:space="preserve">The test outcomes for each person in the team (all 3 tests), and your understanding of how this information may be helpful to the group. You should do this as soon as your group is formed. You will have a chance to reflect on how well the group has worked later.</w:t>
+      </w:r>
+    </w:p>
+    <w:p>
+      <w:pPr>
         <w:pStyle w:val="Heading4"/>
         <w:spacing w:after="160" w:line="256.7994545454545" w:lineRule="auto"/>
         <w:rPr>
@@ -402,11 +519,13 @@
         <w:ind w:left="0" w:firstLine="0"/>
         <w:rPr>
           <w:rFonts w:ascii="Open Sans" w:cs="Open Sans" w:eastAsia="Open Sans" w:hAnsi="Open Sans"/>
-        </w:rPr>
-      </w:pPr>
-      <w:r>
-        <w:rPr>
-          <w:rFonts w:ascii="Open Sans" w:cs="Open Sans" w:eastAsia="Open Sans" w:hAnsi="Open Sans"/>
+          <w:color w:val="434343"/>
+        </w:rPr>
+      </w:pPr>
+      <w:r>
+        <w:rPr>
+          <w:rFonts w:ascii="Open Sans" w:cs="Open Sans" w:eastAsia="Open Sans" w:hAnsi="Open Sans"/>
+          <w:color w:val="434343"/>
           <w:rtl w:val="0"/>
         </w:rPr>
         <w:t xml:space="preserve">Brigg Meyers Test was and an INTJ-A, an Assertive Architect. This means, for me, that I can use rational thought and ingenuity to bring a project to fruition. I found a learning styles test online at</w:t>
@@ -415,6 +534,7 @@
         <w:r>
           <w:rPr>
             <w:rFonts w:ascii="Open Sans" w:cs="Open Sans" w:eastAsia="Open Sans" w:hAnsi="Open Sans"/>
+            <w:color w:val="434343"/>
             <w:rtl w:val="0"/>
           </w:rPr>
           <w:t xml:space="preserve"> </w:t>
@@ -424,7 +544,7 @@
         <w:r>
           <w:rPr>
             <w:rFonts w:ascii="Open Sans" w:cs="Open Sans" w:eastAsia="Open Sans" w:hAnsi="Open Sans"/>
-            <w:color w:val="0563c1"/>
+            <w:color w:val="434343"/>
             <w:u w:val="single"/>
             <w:rtl w:val="0"/>
           </w:rPr>
@@ -434,6 +554,7 @@
       <w:r>
         <w:rPr>
           <w:rFonts w:ascii="Open Sans" w:cs="Open Sans" w:eastAsia="Open Sans" w:hAnsi="Open Sans"/>
+          <w:color w:val="434343"/>
           <w:rtl w:val="0"/>
         </w:rPr>
         <w:t xml:space="preserve">.The results of the test say that I’m a 50% tactile learner. The third test that I found online was to assess my productivity, it was conducted at</w:t>
@@ -442,6 +563,7 @@
         <w:r>
           <w:rPr>
             <w:rFonts w:ascii="Open Sans" w:cs="Open Sans" w:eastAsia="Open Sans" w:hAnsi="Open Sans"/>
+            <w:color w:val="434343"/>
             <w:rtl w:val="0"/>
           </w:rPr>
           <w:t xml:space="preserve"> </w:t>
@@ -451,7 +573,7 @@
         <w:r>
           <w:rPr>
             <w:rFonts w:ascii="Open Sans" w:cs="Open Sans" w:eastAsia="Open Sans" w:hAnsi="Open Sans"/>
-            <w:color w:val="0563c1"/>
+            <w:color w:val="434343"/>
             <w:u w:val="single"/>
             <w:rtl w:val="0"/>
           </w:rPr>
@@ -461,6 +583,7 @@
       <w:r>
         <w:rPr>
           <w:rFonts w:ascii="Open Sans" w:cs="Open Sans" w:eastAsia="Open Sans" w:hAnsi="Open Sans"/>
+          <w:color w:val="434343"/>
           <w:rtl w:val="0"/>
         </w:rPr>
         <w:t xml:space="preserve">. The results show that I am 95% productive.</w:t>
@@ -471,11 +594,13 @@
         <w:spacing w:after="160" w:line="256.7994545454545" w:lineRule="auto"/>
         <w:rPr>
           <w:rFonts w:ascii="Open Sans" w:cs="Open Sans" w:eastAsia="Open Sans" w:hAnsi="Open Sans"/>
-        </w:rPr>
-      </w:pPr>
-      <w:r>
-        <w:rPr>
-          <w:rFonts w:ascii="Open Sans" w:cs="Open Sans" w:eastAsia="Open Sans" w:hAnsi="Open Sans"/>
+          <w:color w:val="434343"/>
+        </w:rPr>
+      </w:pPr>
+      <w:r>
+        <w:rPr>
+          <w:rFonts w:ascii="Open Sans" w:cs="Open Sans" w:eastAsia="Open Sans" w:hAnsi="Open Sans"/>
+          <w:color w:val="434343"/>
           <w:rtl w:val="0"/>
         </w:rPr>
         <w:t xml:space="preserve"> </w:t>
@@ -531,11 +656,13 @@
         <w:ind w:left="0" w:firstLine="0"/>
         <w:rPr>
           <w:rFonts w:ascii="Open Sans" w:cs="Open Sans" w:eastAsia="Open Sans" w:hAnsi="Open Sans"/>
-        </w:rPr>
-      </w:pPr>
-      <w:r>
-        <w:rPr>
-          <w:rFonts w:ascii="Open Sans" w:cs="Open Sans" w:eastAsia="Open Sans" w:hAnsi="Open Sans"/>
+          <w:color w:val="434343"/>
+        </w:rPr>
+      </w:pPr>
+      <w:r>
+        <w:rPr>
+          <w:rFonts w:ascii="Open Sans" w:cs="Open Sans" w:eastAsia="Open Sans" w:hAnsi="Open Sans"/>
+          <w:color w:val="434343"/>
           <w:rtl w:val="0"/>
         </w:rPr>
         <w:t xml:space="preserve">My Myers-Briggs test indicated that I was an INFP-T, which is a Turbulent Mediator. This means that I am thoughtful, open-minded and empathetic but also overly self-critical and idealistic.</w:t>
@@ -565,11 +692,13 @@
         <w:ind w:left="0" w:firstLine="0"/>
         <w:rPr>
           <w:rFonts w:ascii="Open Sans" w:cs="Open Sans" w:eastAsia="Open Sans" w:hAnsi="Open Sans"/>
-        </w:rPr>
-      </w:pPr>
-      <w:r>
-        <w:rPr>
-          <w:rFonts w:ascii="Open Sans" w:cs="Open Sans" w:eastAsia="Open Sans" w:hAnsi="Open Sans"/>
+          <w:color w:val="434343"/>
+        </w:rPr>
+      </w:pPr>
+      <w:r>
+        <w:rPr>
+          <w:rFonts w:ascii="Open Sans" w:cs="Open Sans" w:eastAsia="Open Sans" w:hAnsi="Open Sans"/>
+          <w:color w:val="434343"/>
           <w:rtl w:val="0"/>
         </w:rPr>
         <w:t xml:space="preserve">My Honey and Mumford score indicated that I have a Reflector learning style, which is someone who learns by observing and considering what happened and someone who likes to consider all the possibilities and implications.</w:t>
@@ -599,11 +728,13 @@
         <w:ind w:left="0" w:firstLine="0"/>
         <w:rPr>
           <w:rFonts w:ascii="Open Sans" w:cs="Open Sans" w:eastAsia="Open Sans" w:hAnsi="Open Sans"/>
-        </w:rPr>
-      </w:pPr>
-      <w:r>
-        <w:rPr>
-          <w:rFonts w:ascii="Open Sans" w:cs="Open Sans" w:eastAsia="Open Sans" w:hAnsi="Open Sans"/>
+          <w:color w:val="434343"/>
+        </w:rPr>
+      </w:pPr>
+      <w:r>
+        <w:rPr>
+          <w:rFonts w:ascii="Open Sans" w:cs="Open Sans" w:eastAsia="Open Sans" w:hAnsi="Open Sans"/>
+          <w:color w:val="434343"/>
           <w:rtl w:val="0"/>
         </w:rPr>
         <w:t xml:space="preserve">My third test was the Big 5 Personality test that indicated that I was primarily good natured, courteous and supportive but I can also be shy and tend to worry about things.</w:t>
@@ -615,6 +746,7 @@
         <w:ind w:left="0" w:firstLine="0"/>
         <w:rPr>
           <w:rFonts w:ascii="Open Sans" w:cs="Open Sans" w:eastAsia="Open Sans" w:hAnsi="Open Sans"/>
+          <w:color w:val="434343"/>
         </w:rPr>
       </w:pPr>
       <w:r>
@@ -629,6 +761,7 @@
       <w:r>
         <w:rPr>
           <w:rFonts w:ascii="Open Sans" w:cs="Open Sans" w:eastAsia="Open Sans" w:hAnsi="Open Sans"/>
+          <w:color w:val="434343"/>
           <w:rtl w:val="0"/>
         </w:rPr>
         <w:t xml:space="preserve">I believe that these test results put me in a really good position for working within a team! My strengths will mesh really well within a team as I'm always respectful and open to any ideas that my teammates may have! My results show I’m passionate, generous and dedicated which I will use to ensure that I fit in and work well within the team.</w:t>
@@ -685,21 +818,40 @@
       </w:pPr>
       <w:r>
         <w:rPr>
-          <w:rtl w:val="0"/>
-        </w:rPr>
-      </w:r>
-    </w:p>
-    <w:p>
-      <w:pPr>
-        <w:ind w:right="380"/>
-        <w:rPr>
-          <w:rFonts w:ascii="Open Sans" w:cs="Open Sans" w:eastAsia="Open Sans" w:hAnsi="Open Sans"/>
-          <w:color w:val="434343"/>
-        </w:rPr>
-      </w:pPr>
-      <w:r>
-        <w:rPr>
-          <w:rFonts w:ascii="Open Sans" w:cs="Open Sans" w:eastAsia="Open Sans" w:hAnsi="Open Sans"/>
+          <w:rFonts w:ascii="Open Sans" w:cs="Open Sans" w:eastAsia="Open Sans" w:hAnsi="Open Sans"/>
+          <w:color w:val="434343"/>
+          <w:rtl w:val="0"/>
+        </w:rPr>
+        <w:t xml:space="preserve">As an ENFP-A (Extraverted, Intuitive, Feeling, Perceiving), I bring a warm and inviting energy to any team through my charisma and abundance in people skills. I have the ability to adapt seamlessly to change making me a superb choice for roles within dynamic, stimulating environments. </w:t>
+      </w:r>
+    </w:p>
+    <w:p>
+      <w:pPr>
+        <w:ind w:right="380"/>
+        <w:rPr>
+          <w:rFonts w:ascii="Open Sans" w:cs="Open Sans" w:eastAsia="Open Sans" w:hAnsi="Open Sans"/>
+          <w:color w:val="434343"/>
+        </w:rPr>
+      </w:pPr>
+      <w:r>
+        <w:rPr>
+          <w:rtl w:val="0"/>
+        </w:rPr>
+      </w:r>
+    </w:p>
+    <w:p>
+      <w:pPr>
+        <w:ind w:right="380"/>
+        <w:rPr>
+          <w:rFonts w:ascii="Open Sans" w:cs="Open Sans" w:eastAsia="Open Sans" w:hAnsi="Open Sans"/>
+          <w:b w:val="1"/>
+          <w:color w:val="434343"/>
+        </w:rPr>
+      </w:pPr>
+      <w:r>
+        <w:rPr>
+          <w:rFonts w:ascii="Open Sans" w:cs="Open Sans" w:eastAsia="Open Sans" w:hAnsi="Open Sans"/>
+          <w:b w:val="1"/>
           <w:color w:val="434343"/>
           <w:rtl w:val="0"/>
         </w:rPr>
@@ -734,6 +886,39 @@
           <w:color w:val="434343"/>
           <w:rtl w:val="0"/>
         </w:rPr>
+        <w:t xml:space="preserve">What I find interesting about the DISC test is that it is skewed towards your working style within a workplace environment while also providing insight into your natural style and comparing the two. The test states my adapted behavioural style is a mixture of the Conscientious and Dominance style while and my natural behavioural style is very skewed towards the Influence style.</w:t>
+      </w:r>
+    </w:p>
+    <w:p>
+      <w:pPr>
+        <w:ind w:right="380"/>
+        <w:rPr>
+          <w:rFonts w:ascii="Open Sans" w:cs="Open Sans" w:eastAsia="Open Sans" w:hAnsi="Open Sans"/>
+          <w:color w:val="434343"/>
+        </w:rPr>
+      </w:pPr>
+      <w:r>
+        <w:rPr>
+          <w:rtl w:val="0"/>
+        </w:rPr>
+      </w:r>
+    </w:p>
+    <w:p>
+      <w:pPr>
+        <w:ind w:right="380"/>
+        <w:rPr>
+          <w:rFonts w:ascii="Open Sans" w:cs="Open Sans" w:eastAsia="Open Sans" w:hAnsi="Open Sans"/>
+          <w:b w:val="1"/>
+          <w:color w:val="434343"/>
+        </w:rPr>
+      </w:pPr>
+      <w:r>
+        <w:rPr>
+          <w:rFonts w:ascii="Open Sans" w:cs="Open Sans" w:eastAsia="Open Sans" w:hAnsi="Open Sans"/>
+          <w:b w:val="1"/>
+          <w:color w:val="434343"/>
+          <w:rtl w:val="0"/>
+        </w:rPr>
         <w:t xml:space="preserve">5 Voices (Pioneer, Connector)</w:t>
       </w:r>
     </w:p>
@@ -742,6 +927,35 @@
         <w:ind w:right="380"/>
         <w:rPr>
           <w:rFonts w:ascii="Open Sans" w:cs="Open Sans" w:eastAsia="Open Sans" w:hAnsi="Open Sans"/>
+          <w:b w:val="1"/>
+          <w:color w:val="434343"/>
+        </w:rPr>
+      </w:pPr>
+      <w:r>
+        <w:rPr>
+          <w:rtl w:val="0"/>
+        </w:rPr>
+      </w:r>
+    </w:p>
+    <w:p>
+      <w:pPr>
+        <w:ind w:right="380"/>
+        <w:rPr>
+          <w:rFonts w:ascii="Open Sans" w:cs="Open Sans" w:eastAsia="Open Sans" w:hAnsi="Open Sans"/>
+          <w:color w:val="434343"/>
+        </w:rPr>
+      </w:pPr>
+      <w:r>
+        <w:rPr>
+          <w:rtl w:val="0"/>
+        </w:rPr>
+      </w:r>
+    </w:p>
+    <w:p>
+      <w:pPr>
+        <w:ind w:right="380"/>
+        <w:rPr>
+          <w:rFonts w:ascii="Open Sans" w:cs="Open Sans" w:eastAsia="Open Sans" w:hAnsi="Open Sans"/>
           <w:sz w:val="24"/>
           <w:szCs w:val="24"/>
           <w:u w:val="single"/>
@@ -757,7 +971,200 @@
         </w:rPr>
         <w:br w:type="textWrapping"/>
         <w:t xml:space="preserve">Mathew Dwyer</w:t>
-        <w:br w:type="textWrapping"/>
+      </w:r>
+    </w:p>
+    <w:p>
+      <w:pPr>
+        <w:ind w:right="380"/>
+        <w:rPr>
+          <w:rFonts w:ascii="Open Sans" w:cs="Open Sans" w:eastAsia="Open Sans" w:hAnsi="Open Sans"/>
+          <w:color w:val="434343"/>
+        </w:rPr>
+      </w:pPr>
+      <w:r>
+        <w:rPr>
+          <w:rFonts w:ascii="Open Sans" w:cs="Open Sans" w:eastAsia="Open Sans" w:hAnsi="Open Sans"/>
+          <w:color w:val="434343"/>
+          <w:rtl w:val="0"/>
+        </w:rPr>
+        <w:t xml:space="preserve">Myers Briggs Test Result - ISTP (Introversion, Sensing, Thinking, Perceiving)</w:t>
+      </w:r>
+    </w:p>
+    <w:p>
+      <w:pPr>
+        <w:ind w:right="380"/>
+        <w:rPr>
+          <w:rFonts w:ascii="Open Sans" w:cs="Open Sans" w:eastAsia="Open Sans" w:hAnsi="Open Sans"/>
+          <w:color w:val="434343"/>
+        </w:rPr>
+      </w:pPr>
+      <w:r>
+        <w:rPr>
+          <w:rtl w:val="0"/>
+        </w:rPr>
+      </w:r>
+    </w:p>
+    <w:p>
+      <w:pPr>
+        <w:ind w:right="380"/>
+        <w:rPr>
+          <w:rFonts w:ascii="Open Sans" w:cs="Open Sans" w:eastAsia="Open Sans" w:hAnsi="Open Sans"/>
+          <w:color w:val="434343"/>
+        </w:rPr>
+      </w:pPr>
+      <w:r>
+        <w:rPr>
+          <w:rFonts w:ascii="Open Sans" w:cs="Open Sans" w:eastAsia="Open Sans" w:hAnsi="Open Sans"/>
+          <w:color w:val="434343"/>
+          <w:rtl w:val="0"/>
+        </w:rPr>
+        <w:t xml:space="preserve">Learning Styles Test Result - Visual Learner</w:t>
+      </w:r>
+    </w:p>
+    <w:p>
+      <w:pPr>
+        <w:ind w:right="380"/>
+        <w:rPr>
+          <w:rFonts w:ascii="Open Sans" w:cs="Open Sans" w:eastAsia="Open Sans" w:hAnsi="Open Sans"/>
+          <w:color w:val="434343"/>
+        </w:rPr>
+      </w:pPr>
+      <w:r>
+        <w:rPr>
+          <w:rtl w:val="0"/>
+        </w:rPr>
+      </w:r>
+    </w:p>
+    <w:p>
+      <w:pPr>
+        <w:ind w:right="380"/>
+        <w:rPr>
+          <w:rFonts w:ascii="Open Sans" w:cs="Open Sans" w:eastAsia="Open Sans" w:hAnsi="Open Sans"/>
+          <w:color w:val="434343"/>
+        </w:rPr>
+      </w:pPr>
+      <w:r>
+        <w:rPr>
+          <w:rFonts w:ascii="Open Sans" w:cs="Open Sans" w:eastAsia="Open Sans" w:hAnsi="Open Sans"/>
+          <w:color w:val="434343"/>
+          <w:rtl w:val="0"/>
+        </w:rPr>
+        <w:t xml:space="preserve">OSPP 4 Temperament Test - Phlegmatic</w:t>
+      </w:r>
+    </w:p>
+    <w:p>
+      <w:pPr>
+        <w:ind w:right="380"/>
+        <w:rPr>
+          <w:rFonts w:ascii="Open Sans" w:cs="Open Sans" w:eastAsia="Open Sans" w:hAnsi="Open Sans"/>
+          <w:color w:val="434343"/>
+        </w:rPr>
+      </w:pPr>
+      <w:r>
+        <w:rPr>
+          <w:rtl w:val="0"/>
+        </w:rPr>
+      </w:r>
+    </w:p>
+    <w:p>
+      <w:pPr>
+        <w:ind w:right="380"/>
+        <w:rPr>
+          <w:rFonts w:ascii="Open Sans" w:cs="Open Sans" w:eastAsia="Open Sans" w:hAnsi="Open Sans"/>
+          <w:color w:val="434343"/>
+        </w:rPr>
+      </w:pPr>
+      <w:r>
+        <w:rPr>
+          <w:rFonts w:ascii="Open Sans" w:cs="Open Sans" w:eastAsia="Open Sans" w:hAnsi="Open Sans"/>
+          <w:color w:val="434343"/>
+          <w:rtl w:val="0"/>
+        </w:rPr>
+        <w:t xml:space="preserve">Together, these results seem to indicate I am someone who stops to think before making decisions. I am also quite introverted and not particularly social. It also indicates that I am someone who learns more through seeing something be done rather than being instructed.</w:t>
+      </w:r>
+    </w:p>
+    <w:p>
+      <w:pPr>
+        <w:ind w:right="380"/>
+        <w:rPr>
+          <w:rFonts w:ascii="Open Sans" w:cs="Open Sans" w:eastAsia="Open Sans" w:hAnsi="Open Sans"/>
+          <w:color w:val="434343"/>
+        </w:rPr>
+      </w:pPr>
+      <w:r>
+        <w:rPr>
+          <w:rtl w:val="0"/>
+        </w:rPr>
+      </w:r>
+    </w:p>
+    <w:p>
+      <w:pPr>
+        <w:ind w:right="380"/>
+        <w:rPr>
+          <w:rFonts w:ascii="Open Sans" w:cs="Open Sans" w:eastAsia="Open Sans" w:hAnsi="Open Sans"/>
+          <w:color w:val="434343"/>
+        </w:rPr>
+      </w:pPr>
+      <w:r>
+        <w:rPr>
+          <w:rFonts w:ascii="Open Sans" w:cs="Open Sans" w:eastAsia="Open Sans" w:hAnsi="Open Sans"/>
+          <w:color w:val="434343"/>
+          <w:rtl w:val="0"/>
+        </w:rPr>
+        <w:t xml:space="preserve">They help to point that in a group, I am better at being a decision maker becuase I will carefully consider all options before coming to a conclusion. But it also says that I will not likely speak up very much due to my introverted nature.</w:t>
+      </w:r>
+    </w:p>
+    <w:p>
+      <w:pPr>
+        <w:ind w:right="380"/>
+        <w:rPr>
+          <w:rFonts w:ascii="Open Sans" w:cs="Open Sans" w:eastAsia="Open Sans" w:hAnsi="Open Sans"/>
+          <w:color w:val="434343"/>
+        </w:rPr>
+      </w:pPr>
+      <w:r>
+        <w:rPr>
+          <w:rtl w:val="0"/>
+        </w:rPr>
+      </w:r>
+    </w:p>
+    <w:p>
+      <w:pPr>
+        <w:ind w:right="380"/>
+        <w:rPr>
+          <w:rFonts w:ascii="Open Sans" w:cs="Open Sans" w:eastAsia="Open Sans" w:hAnsi="Open Sans"/>
+          <w:sz w:val="24"/>
+          <w:szCs w:val="24"/>
+          <w:u w:val="single"/>
+        </w:rPr>
+      </w:pPr>
+      <w:r>
+        <w:rPr>
+          <w:rFonts w:ascii="Open Sans" w:cs="Open Sans" w:eastAsia="Open Sans" w:hAnsi="Open Sans"/>
+          <w:color w:val="434343"/>
+          <w:rtl w:val="0"/>
+        </w:rPr>
+        <w:t xml:space="preserve">This should be taken into account when forming a team by considering what the other members advantages and disadvantages within their personaility are, and using them to decide what roles within the group suit each member the best.</w:t>
+      </w:r>
+      <w:r>
+        <w:rPr>
+          <w:rFonts w:ascii="Open Sans" w:cs="Open Sans" w:eastAsia="Open Sans" w:hAnsi="Open Sans"/>
+          <w:color w:val="434343"/>
+          <w:sz w:val="24"/>
+          <w:szCs w:val="24"/>
+          <w:u w:val="single"/>
+          <w:rtl w:val="0"/>
+        </w:rPr>
+        <w:br w:type="textWrapping"/>
+      </w:r>
+      <w:r>
+        <w:rPr>
+          <w:rFonts w:ascii="Open Sans" w:cs="Open Sans" w:eastAsia="Open Sans" w:hAnsi="Open Sans"/>
+          <w:sz w:val="24"/>
+          <w:szCs w:val="24"/>
+          <w:u w:val="single"/>
+          <w:rtl w:val="0"/>
+        </w:rPr>
         <w:br w:type="textWrapping"/>
         <w:t xml:space="preserve">Erin Paton</w:t>
       </w:r>
@@ -934,20 +1341,211 @@
           <w:rFonts w:ascii="Open Sans" w:cs="Open Sans" w:eastAsia="Open Sans" w:hAnsi="Open Sans"/>
           <w:sz w:val="24"/>
           <w:szCs w:val="24"/>
-        </w:rPr>
-      </w:pPr>
-      <w:r>
-        <w:rPr>
-          <w:rFonts w:ascii="Open Sans" w:cs="Open Sans" w:eastAsia="Open Sans" w:hAnsi="Open Sans"/>
-          <w:sz w:val="24"/>
-          <w:szCs w:val="24"/>
-          <w:u w:val="single"/>
-          <w:rtl w:val="0"/>
-        </w:rPr>
-        <w:br w:type="textWrapping"/>
-        <w:br w:type="textWrapping"/>
-        <w:t xml:space="preserve">Harrison T</w:t>
-      </w:r>
+          <w:u w:val="single"/>
+        </w:rPr>
+      </w:pPr>
+      <w:r>
+        <w:rPr>
+          <w:rFonts w:ascii="Open Sans" w:cs="Open Sans" w:eastAsia="Open Sans" w:hAnsi="Open Sans"/>
+          <w:sz w:val="24"/>
+          <w:szCs w:val="24"/>
+          <w:u w:val="single"/>
+          <w:rtl w:val="0"/>
+        </w:rPr>
+        <w:br w:type="textWrapping"/>
+        <w:br w:type="textWrapping"/>
+        <w:t xml:space="preserve">Harrison Tang</w:t>
+      </w:r>
+    </w:p>
+    <w:p>
+      <w:pPr>
+        <w:spacing w:after="240" w:before="240" w:lineRule="auto"/>
+        <w:rPr>
+          <w:rFonts w:ascii="Open Sans" w:cs="Open Sans" w:eastAsia="Open Sans" w:hAnsi="Open Sans"/>
+          <w:b w:val="1"/>
+        </w:rPr>
+      </w:pPr>
+      <w:r>
+        <w:rPr>
+          <w:rFonts w:ascii="Open Sans" w:cs="Open Sans" w:eastAsia="Open Sans" w:hAnsi="Open Sans"/>
+          <w:b w:val="1"/>
+          <w:rtl w:val="0"/>
+        </w:rPr>
+        <w:t xml:space="preserve">Myer-Briggs Personality Test - INFJ</w:t>
+      </w:r>
+    </w:p>
+    <w:p>
+      <w:pPr>
+        <w:spacing w:after="240" w:before="240" w:lineRule="auto"/>
+        <w:rPr>
+          <w:rFonts w:ascii="Open Sans" w:cs="Open Sans" w:eastAsia="Open Sans" w:hAnsi="Open Sans"/>
+          <w:b w:val="1"/>
+          <w:color w:val="434343"/>
+        </w:rPr>
+      </w:pPr>
+      <w:r>
+        <w:rPr>
+          <w:rFonts w:ascii="Open Sans" w:cs="Open Sans" w:eastAsia="Open Sans" w:hAnsi="Open Sans"/>
+          <w:color w:val="434343"/>
+          <w:rtl w:val="0"/>
+        </w:rPr>
+        <w:t xml:space="preserve">My scores on this test returned an INFJ result. Referred to as ‘The Advocate’, ‘16Personalities.com’ describe this personality type as principled in nature, empathetically sensitive and altruistically driven with a strong sense of egalitarianism. However, this idealism can evoke perfectionist and reserved tendencies in Advocates, exacerbated by a lack of self-care and often leading to burnout.</w:t>
+      </w:r>
+      <w:r>
+        <w:rPr>
+          <w:rtl w:val="0"/>
+        </w:rPr>
+      </w:r>
+    </w:p>
+    <w:p>
+      <w:pPr>
+        <w:spacing w:after="240" w:before="240" w:lineRule="auto"/>
+        <w:rPr>
+          <w:rFonts w:ascii="Open Sans" w:cs="Open Sans" w:eastAsia="Open Sans" w:hAnsi="Open Sans"/>
+          <w:b w:val="1"/>
+        </w:rPr>
+      </w:pPr>
+      <w:r>
+        <w:rPr>
+          <w:rFonts w:ascii="Open Sans" w:cs="Open Sans" w:eastAsia="Open Sans" w:hAnsi="Open Sans"/>
+          <w:b w:val="1"/>
+          <w:rtl w:val="0"/>
+        </w:rPr>
+        <w:t xml:space="preserve">Learning Styles Test - Auditory, Kinaesthetic, Interpersonal</w:t>
+      </w:r>
+    </w:p>
+    <w:p>
+      <w:pPr>
+        <w:spacing w:after="240" w:before="240" w:lineRule="auto"/>
+        <w:rPr>
+          <w:rFonts w:ascii="Open Sans" w:cs="Open Sans" w:eastAsia="Open Sans" w:hAnsi="Open Sans"/>
+          <w:color w:val="434343"/>
+        </w:rPr>
+      </w:pPr>
+      <w:r>
+        <w:rPr>
+          <w:rFonts w:ascii="Open Sans" w:cs="Open Sans" w:eastAsia="Open Sans" w:hAnsi="Open Sans"/>
+          <w:color w:val="434343"/>
+          <w:rtl w:val="0"/>
+        </w:rPr>
+        <w:t xml:space="preserve">Results from this test suggested an aptitude for physical, aural, and social learning. These types of learners typically benefit most from hands-on group activities and discussion through problems. Physical and aural learners absorb information through sensory experiences, such as touch and rhythm, while social learners excel through interaction and feedback.</w:t>
+      </w:r>
+    </w:p>
+    <w:p>
+      <w:pPr>
+        <w:spacing w:after="240" w:before="240" w:lineRule="auto"/>
+        <w:rPr>
+          <w:rFonts w:ascii="Open Sans" w:cs="Open Sans" w:eastAsia="Open Sans" w:hAnsi="Open Sans"/>
+          <w:b w:val="1"/>
+        </w:rPr>
+      </w:pPr>
+      <w:r>
+        <w:rPr>
+          <w:rFonts w:ascii="Open Sans" w:cs="Open Sans" w:eastAsia="Open Sans" w:hAnsi="Open Sans"/>
+          <w:b w:val="1"/>
+          <w:rtl w:val="0"/>
+        </w:rPr>
+        <w:t xml:space="preserve">Big Five Personality Test</w:t>
+      </w:r>
+    </w:p>
+    <w:p>
+      <w:pPr>
+        <w:spacing w:after="240" w:before="240" w:lineRule="auto"/>
+        <w:rPr>
+          <w:rFonts w:ascii="Open Sans" w:cs="Open Sans" w:eastAsia="Open Sans" w:hAnsi="Open Sans"/>
+          <w:color w:val="434343"/>
+        </w:rPr>
+      </w:pPr>
+      <w:r>
+        <w:rPr>
+          <w:rFonts w:ascii="Open Sans" w:cs="Open Sans" w:eastAsia="Open Sans" w:hAnsi="Open Sans"/>
+          <w:color w:val="434343"/>
+          <w:rtl w:val="0"/>
+        </w:rPr>
+        <w:t xml:space="preserve">The Big Five Personality Test measures five major dimensions of personality: Openness, Conscientiousness, Extraversion, Agreeableness and Neuroticism (OCEAN). According to results, I possess an accent towards Openness and Agreeableness while Neuroticism scored lowest. Many aspects of this summation mirror certain characteristics of the Advocate personality type, such as a tendency towards helping others, collaboration, emotional intuition, and an aversion towards following traditional paths.</w:t>
+      </w:r>
+    </w:p>
+    <w:p>
+      <w:pPr>
+        <w:spacing w:after="240" w:before="240" w:lineRule="auto"/>
+        <w:rPr>
+          <w:rFonts w:ascii="Open Sans" w:cs="Open Sans" w:eastAsia="Open Sans" w:hAnsi="Open Sans"/>
+          <w:u w:val="single"/>
+        </w:rPr>
+      </w:pPr>
+      <w:r>
+        <w:rPr>
+          <w:rFonts w:ascii="Open Sans" w:cs="Open Sans" w:eastAsia="Open Sans" w:hAnsi="Open Sans"/>
+          <w:b w:val="1"/>
+          <w:rtl w:val="0"/>
+        </w:rPr>
+        <w:t xml:space="preserve">Discussion</w:t>
+      </w:r>
+      <w:r>
+        <w:rPr>
+          <w:rtl w:val="0"/>
+        </w:rPr>
+      </w:r>
+    </w:p>
+    <w:p>
+      <w:pPr>
+        <w:spacing w:after="240" w:before="240" w:lineRule="auto"/>
+        <w:rPr>
+          <w:rFonts w:ascii="Open Sans" w:cs="Open Sans" w:eastAsia="Open Sans" w:hAnsi="Open Sans"/>
+          <w:color w:val="434343"/>
+        </w:rPr>
+      </w:pPr>
+      <w:r>
+        <w:rPr>
+          <w:rFonts w:ascii="Open Sans" w:cs="Open Sans" w:eastAsia="Open Sans" w:hAnsi="Open Sans"/>
+          <w:color w:val="434343"/>
+          <w:rtl w:val="0"/>
+        </w:rPr>
+        <w:t xml:space="preserve">These test results suggest I am strongly capable of collaboration and productive in environments aimed towards helping others, benefiting greatly through physical and social experiences. I aim to always be respectful, positive and committed.</w:t>
+      </w:r>
+    </w:p>
+    <w:p>
+      <w:pPr>
+        <w:spacing w:after="240" w:before="240" w:lineRule="auto"/>
+        <w:rPr>
+          <w:rFonts w:ascii="Open Sans" w:cs="Open Sans" w:eastAsia="Open Sans" w:hAnsi="Open Sans"/>
+          <w:b w:val="1"/>
+          <w:sz w:val="24"/>
+          <w:szCs w:val="24"/>
+        </w:rPr>
+      </w:pPr>
+      <w:r>
+        <w:rPr>
+          <w:rtl w:val="0"/>
+        </w:rPr>
+      </w:r>
+    </w:p>
+    <w:p>
+      <w:pPr>
+        <w:spacing w:after="240" w:before="240" w:lineRule="auto"/>
+        <w:rPr>
+          <w:rFonts w:ascii="Open Sans" w:cs="Open Sans" w:eastAsia="Open Sans" w:hAnsi="Open Sans"/>
+          <w:b w:val="1"/>
+          <w:sz w:val="24"/>
+          <w:szCs w:val="24"/>
+        </w:rPr>
+      </w:pPr>
+      <w:r>
+        <w:rPr>
+          <w:rtl w:val="0"/>
+        </w:rPr>
+      </w:r>
+    </w:p>
+    <w:p>
+      <w:pPr>
+        <w:ind w:right="380"/>
+        <w:rPr>
+          <w:rFonts w:ascii="Open Sans" w:cs="Open Sans" w:eastAsia="Open Sans" w:hAnsi="Open Sans"/>
+          <w:b w:val="1"/>
+          <w:sz w:val="24"/>
+          <w:szCs w:val="24"/>
+        </w:rPr>
+      </w:pPr>
       <w:r>
         <w:rPr>
           <w:rtl w:val="0"/>
@@ -974,9 +1572,65 @@
     </w:p>
     <w:p>
       <w:pPr>
+        <w:rPr>
+          <w:rFonts w:ascii="Open Sans" w:cs="Open Sans" w:eastAsia="Open Sans" w:hAnsi="Open Sans"/>
+          <w:color w:val="e06666"/>
+        </w:rPr>
+      </w:pPr>
+      <w:r>
+        <w:rPr>
+          <w:rFonts w:ascii="Open Sans" w:cs="Open Sans" w:eastAsia="Open Sans" w:hAnsi="Open Sans"/>
+          <w:color w:val="e06666"/>
+          <w:sz w:val="18"/>
+          <w:szCs w:val="18"/>
+          <w:rtl w:val="0"/>
+        </w:rPr>
+        <w:t xml:space="preserve">Job title + 5 or so core skills required.</w:t>
+      </w:r>
+      <w:r>
+        <w:rPr>
+          <w:rFonts w:ascii="Open Sans" w:cs="Open Sans" w:eastAsia="Open Sans" w:hAnsi="Open Sans"/>
+          <w:color w:val="e06666"/>
+          <w:rtl w:val="0"/>
+        </w:rPr>
+        <w:t xml:space="preserve"> </w:t>
+      </w:r>
+      <w:r>
+        <w:rPr>
+          <w:rFonts w:ascii="Open Sans" w:cs="Open Sans" w:eastAsia="Open Sans" w:hAnsi="Open Sans"/>
+          <w:color w:val="e06666"/>
+          <w:sz w:val="18"/>
+          <w:szCs w:val="18"/>
+          <w:rtl w:val="0"/>
+        </w:rPr>
+        <w:t xml:space="preserve">Compare and contrast the ideal jobs for each person in the group. What common elements are there, if any? What differentiates each position from the others, if anything? How similar or different are your career plans across the group?mA concise coverage/analysis/conclusion covering all would be good. Strongly recommend a table presentation of comparison data. </w:t>
+      </w:r>
+      <w:r>
+        <w:rPr>
+          <w:rtl w:val="0"/>
+        </w:rPr>
+      </w:r>
+    </w:p>
+    <w:p>
+      <w:pPr>
+        <w:rPr>
+          <w:rFonts w:ascii="Open Sans" w:cs="Open Sans" w:eastAsia="Open Sans" w:hAnsi="Open Sans"/>
+          <w:b w:val="1"/>
+          <w:i w:val="1"/>
+        </w:rPr>
+      </w:pPr>
+      <w:r>
+        <w:rPr>
+          <w:rtl w:val="0"/>
+        </w:rPr>
+      </w:r>
+    </w:p>
+    <w:p>
+      <w:pPr>
         <w:spacing w:after="160" w:line="256.7994545454545" w:lineRule="auto"/>
         <w:rPr>
           <w:rFonts w:ascii="Open Sans" w:cs="Open Sans" w:eastAsia="Open Sans" w:hAnsi="Open Sans"/>
+          <w:color w:val="434343"/>
         </w:rPr>
       </w:pPr>
       <w:r>
@@ -1000,7 +1654,7 @@
         <w:r>
           <w:rPr>
             <w:rFonts w:ascii="Open Sans" w:cs="Open Sans" w:eastAsia="Open Sans" w:hAnsi="Open Sans"/>
-            <w:color w:val="0563c1"/>
+            <w:color w:val="434343"/>
             <w:u w:val="single"/>
             <w:rtl w:val="0"/>
           </w:rPr>
@@ -1010,6 +1664,7 @@
       <w:r>
         <w:rPr>
           <w:rFonts w:ascii="Open Sans" w:cs="Open Sans" w:eastAsia="Open Sans" w:hAnsi="Open Sans"/>
+          <w:color w:val="434343"/>
           <w:rtl w:val="0"/>
         </w:rPr>
         <w:t xml:space="preserve"> My ideal job would be the Strategic Technology Lead, Operations Transformation from Woodside Energy Ltd</w:t>
@@ -1017,7 +1672,6 @@
     </w:p>
     <w:p>
       <w:pPr>
-        <w:pStyle w:val="Heading4"/>
         <w:spacing w:after="160" w:line="256.7994545454545" w:lineRule="auto"/>
         <w:rPr>
           <w:rFonts w:ascii="Open Sans" w:cs="Open Sans" w:eastAsia="Open Sans" w:hAnsi="Open Sans"/>
@@ -1025,8 +1679,6 @@
           <w:u w:val="single"/>
         </w:rPr>
       </w:pPr>
-      <w:bookmarkStart w:colFirst="0" w:colLast="0" w:name="_fh8v7vka2bt8" w:id="9"/>
-      <w:bookmarkEnd w:id="9"/>
       <w:r>
         <w:rPr>
           <w:rFonts w:ascii="Open Sans" w:cs="Open Sans" w:eastAsia="Open Sans" w:hAnsi="Open Sans"/>
@@ -1037,6 +1689,116 @@
         <w:t xml:space="preserve">Nicholas Drinkwater</w:t>
         <w:br w:type="textWrapping"/>
       </w:r>
+      <w:r>
+        <w:rPr>
+          <w:rFonts w:ascii="Open Sans" w:cs="Open Sans" w:eastAsia="Open Sans" w:hAnsi="Open Sans"/>
+          <w:b w:val="1"/>
+          <w:color w:val="434343"/>
+          <w:rtl w:val="0"/>
+        </w:rPr>
+        <w:t xml:space="preserve">Software Engineer at SpaceX</w:t>
+      </w:r>
+      <w:r>
+        <w:rPr>
+          <w:rFonts w:ascii="Open Sans" w:cs="Open Sans" w:eastAsia="Open Sans" w:hAnsi="Open Sans"/>
+          <w:color w:val="434343"/>
+          <w:rtl w:val="0"/>
+        </w:rPr>
+        <w:br w:type="textWrapping"/>
+        <w:t xml:space="preserve">1. 2+ years of software engineering experience.</w:t>
+        <w:br w:type="textWrapping"/>
+        <w:t xml:space="preserve">2. Proficiency in Python.</w:t>
+        <w:br w:type="textWrapping"/>
+        <w:t xml:space="preserve">3. </w:t>
+      </w:r>
+      <w:r>
+        <w:rPr>
+          <w:rFonts w:ascii="Open Sans" w:cs="Open Sans" w:eastAsia="Open Sans" w:hAnsi="Open Sans"/>
+          <w:color w:val="434343"/>
+          <w:highlight w:val="white"/>
+          <w:rtl w:val="0"/>
+        </w:rPr>
+        <w:t xml:space="preserve">Interacting with end users and interfacing with cross-functional teams.</w:t>
+      </w:r>
+      <w:r>
+        <w:rPr>
+          <w:rFonts w:ascii="Open Sans" w:cs="Open Sans" w:eastAsia="Open Sans" w:hAnsi="Open Sans"/>
+          <w:color w:val="434343"/>
+          <w:rtl w:val="0"/>
+        </w:rPr>
+        <w:br w:type="textWrapping"/>
+        <w:t xml:space="preserve">4. </w:t>
+        <w:br w:type="textWrapping"/>
+        <w:t xml:space="preserve">5.</w:t>
+      </w:r>
+      <w:r>
+        <w:rPr>
+          <w:rFonts w:ascii="Open Sans" w:cs="Open Sans" w:eastAsia="Open Sans" w:hAnsi="Open Sans"/>
+          <w:color w:val="000000"/>
+          <w:u w:val="single"/>
+          <w:rtl w:val="0"/>
+        </w:rPr>
+        <w:br w:type="textWrapping"/>
+      </w:r>
+    </w:p>
+    <w:p>
+      <w:pPr>
+        <w:ind w:right="380"/>
+        <w:rPr>
+          <w:rFonts w:ascii="Open Sans" w:cs="Open Sans" w:eastAsia="Open Sans" w:hAnsi="Open Sans"/>
+          <w:sz w:val="24"/>
+          <w:szCs w:val="24"/>
+          <w:u w:val="single"/>
+        </w:rPr>
+      </w:pPr>
+      <w:r>
+        <w:rPr>
+          <w:rFonts w:ascii="Open Sans" w:cs="Open Sans" w:eastAsia="Open Sans" w:hAnsi="Open Sans"/>
+          <w:sz w:val="24"/>
+          <w:szCs w:val="24"/>
+          <w:u w:val="single"/>
+          <w:rtl w:val="0"/>
+        </w:rPr>
+        <w:t xml:space="preserve">Abby Durbridge</w:t>
+      </w:r>
+    </w:p>
+    <w:p>
+      <w:pPr>
+        <w:ind w:right="380"/>
+        <w:rPr>
+          <w:rFonts w:ascii="Open Sans" w:cs="Open Sans" w:eastAsia="Open Sans" w:hAnsi="Open Sans"/>
+          <w:sz w:val="24"/>
+          <w:szCs w:val="24"/>
+          <w:u w:val="single"/>
+        </w:rPr>
+      </w:pPr>
+      <w:r>
+        <w:rPr>
+          <w:rtl w:val="0"/>
+        </w:rPr>
+      </w:r>
+    </w:p>
+    <w:p>
+      <w:pPr>
+        <w:ind w:right="380"/>
+        <w:rPr>
+          <w:rFonts w:ascii="Open Sans" w:cs="Open Sans" w:eastAsia="Open Sans" w:hAnsi="Open Sans"/>
+          <w:sz w:val="24"/>
+          <w:szCs w:val="24"/>
+          <w:u w:val="single"/>
+        </w:rPr>
+      </w:pPr>
+      <w:r>
+        <w:rPr>
+          <w:rFonts w:ascii="Open Sans" w:cs="Open Sans" w:eastAsia="Open Sans" w:hAnsi="Open Sans"/>
+          <w:sz w:val="24"/>
+          <w:szCs w:val="24"/>
+          <w:u w:val="single"/>
+          <w:rtl w:val="0"/>
+        </w:rPr>
+        <w:br w:type="textWrapping"/>
+        <w:t xml:space="preserve">Mathew Dwyer</w:t>
+      </w:r>
     </w:p>
     <w:p>
       <w:pPr>
@@ -1051,16 +1813,32 @@
       <w:r>
         <w:rPr>
           <w:rFonts w:ascii="Open Sans" w:cs="Open Sans" w:eastAsia="Open Sans" w:hAnsi="Open Sans"/>
-          <w:sz w:val="24"/>
-          <w:szCs w:val="24"/>
-          <w:u w:val="single"/>
-          <w:rtl w:val="0"/>
-        </w:rPr>
-        <w:t xml:space="preserve">Abby Durbridge</w:t>
-        <w:br w:type="textWrapping"/>
-        <w:br w:type="textWrapping"/>
-        <w:t xml:space="preserve">Mathew Dwyer</w:t>
-        <w:br w:type="textWrapping"/>
+          <w:color w:val="434343"/>
+          <w:sz w:val="24"/>
+          <w:szCs w:val="24"/>
+          <w:rtl w:val="0"/>
+        </w:rPr>
+        <w:t xml:space="preserve">My Ideal job would be a software developer with a focus on automation</w:t>
+      </w:r>
+      <w:r>
+        <w:rPr>
+          <w:rFonts w:ascii="Open Sans" w:cs="Open Sans" w:eastAsia="Open Sans" w:hAnsi="Open Sans"/>
+          <w:color w:val="434343"/>
+          <w:sz w:val="24"/>
+          <w:szCs w:val="24"/>
+          <w:u w:val="single"/>
+          <w:rtl w:val="0"/>
+        </w:rPr>
+        <w:br w:type="textWrapping"/>
+      </w:r>
+      <w:r>
+        <w:rPr>
+          <w:rFonts w:ascii="Open Sans" w:cs="Open Sans" w:eastAsia="Open Sans" w:hAnsi="Open Sans"/>
+          <w:sz w:val="24"/>
+          <w:szCs w:val="24"/>
+          <w:u w:val="single"/>
+          <w:rtl w:val="0"/>
+        </w:rPr>
         <w:br w:type="textWrapping"/>
         <w:t xml:space="preserve">Erin Paton</w:t>
         <w:br w:type="textWrapping"/>
@@ -1085,40 +1863,311 @@
     </w:p>
     <w:p>
       <w:pPr>
-        <w:ind w:right="380"/>
-        <w:rPr>
-          <w:rFonts w:ascii="Open Sans" w:cs="Open Sans" w:eastAsia="Open Sans" w:hAnsi="Open Sans"/>
-          <w:sz w:val="24"/>
-          <w:szCs w:val="24"/>
-          <w:u w:val="single"/>
-        </w:rPr>
-      </w:pPr>
-      <w:r>
-        <w:rPr>
-          <w:rtl w:val="0"/>
-        </w:rPr>
-      </w:r>
-    </w:p>
-    <w:p>
-      <w:pPr>
-        <w:ind w:right="380"/>
-        <w:rPr>
-          <w:rFonts w:ascii="Open Sans" w:cs="Open Sans" w:eastAsia="Open Sans" w:hAnsi="Open Sans"/>
-          <w:sz w:val="24"/>
-          <w:szCs w:val="24"/>
-        </w:rPr>
-      </w:pPr>
-      <w:r>
-        <w:rPr>
-          <w:rFonts w:ascii="Open Sans" w:cs="Open Sans" w:eastAsia="Open Sans" w:hAnsi="Open Sans"/>
-          <w:sz w:val="24"/>
-          <w:szCs w:val="24"/>
-          <w:u w:val="single"/>
-          <w:rtl w:val="0"/>
-        </w:rPr>
-        <w:br w:type="textWrapping"/>
-        <w:t xml:space="preserve">Harrison T</w:t>
-      </w:r>
+        <w:numPr>
+          <w:ilvl w:val="0"/>
+          <w:numId w:val="1"/>
+        </w:numPr>
+        <w:ind w:left="720" w:right="380" w:hanging="360"/>
+        <w:rPr>
+          <w:rFonts w:ascii="Open Sans" w:cs="Open Sans" w:eastAsia="Open Sans" w:hAnsi="Open Sans"/>
+          <w:color w:val="434343"/>
+          <w:sz w:val="24"/>
+          <w:szCs w:val="24"/>
+        </w:rPr>
+      </w:pPr>
+      <w:r>
+        <w:rPr>
+          <w:rFonts w:ascii="Open Sans" w:cs="Open Sans" w:eastAsia="Open Sans" w:hAnsi="Open Sans"/>
+          <w:color w:val="434343"/>
+          <w:sz w:val="24"/>
+          <w:szCs w:val="24"/>
+          <w:rtl w:val="0"/>
+        </w:rPr>
+        <w:t xml:space="preserve">Communication</w:t>
+      </w:r>
+    </w:p>
+    <w:p>
+      <w:pPr>
+        <w:numPr>
+          <w:ilvl w:val="0"/>
+          <w:numId w:val="1"/>
+        </w:numPr>
+        <w:ind w:left="720" w:right="380" w:hanging="360"/>
+        <w:rPr>
+          <w:rFonts w:ascii="Open Sans" w:cs="Open Sans" w:eastAsia="Open Sans" w:hAnsi="Open Sans"/>
+          <w:color w:val="434343"/>
+          <w:sz w:val="24"/>
+          <w:szCs w:val="24"/>
+        </w:rPr>
+      </w:pPr>
+      <w:r>
+        <w:rPr>
+          <w:rFonts w:ascii="Open Sans" w:cs="Open Sans" w:eastAsia="Open Sans" w:hAnsi="Open Sans"/>
+          <w:color w:val="434343"/>
+          <w:sz w:val="24"/>
+          <w:szCs w:val="24"/>
+          <w:rtl w:val="0"/>
+        </w:rPr>
+        <w:t xml:space="preserve">Leadership</w:t>
+      </w:r>
+    </w:p>
+    <w:p>
+      <w:pPr>
+        <w:numPr>
+          <w:ilvl w:val="0"/>
+          <w:numId w:val="1"/>
+        </w:numPr>
+        <w:ind w:left="720" w:right="380" w:hanging="360"/>
+        <w:rPr>
+          <w:rFonts w:ascii="Open Sans" w:cs="Open Sans" w:eastAsia="Open Sans" w:hAnsi="Open Sans"/>
+          <w:color w:val="434343"/>
+          <w:sz w:val="24"/>
+          <w:szCs w:val="24"/>
+        </w:rPr>
+      </w:pPr>
+      <w:r>
+        <w:rPr>
+          <w:rFonts w:ascii="Open Sans" w:cs="Open Sans" w:eastAsia="Open Sans" w:hAnsi="Open Sans"/>
+          <w:color w:val="434343"/>
+          <w:sz w:val="24"/>
+          <w:szCs w:val="24"/>
+          <w:rtl w:val="0"/>
+        </w:rPr>
+        <w:t xml:space="preserve">Critical Thinking</w:t>
+      </w:r>
+    </w:p>
+    <w:p>
+      <w:pPr>
+        <w:numPr>
+          <w:ilvl w:val="0"/>
+          <w:numId w:val="1"/>
+        </w:numPr>
+        <w:ind w:left="720" w:right="380" w:hanging="360"/>
+        <w:rPr>
+          <w:rFonts w:ascii="Open Sans" w:cs="Open Sans" w:eastAsia="Open Sans" w:hAnsi="Open Sans"/>
+          <w:color w:val="434343"/>
+          <w:sz w:val="24"/>
+          <w:szCs w:val="24"/>
+        </w:rPr>
+      </w:pPr>
+      <w:r>
+        <w:rPr>
+          <w:rFonts w:ascii="Open Sans" w:cs="Open Sans" w:eastAsia="Open Sans" w:hAnsi="Open Sans"/>
+          <w:color w:val="434343"/>
+          <w:sz w:val="24"/>
+          <w:szCs w:val="24"/>
+          <w:rtl w:val="0"/>
+        </w:rPr>
+        <w:t xml:space="preserve">Crypto knowledge &amp; understanding</w:t>
+      </w:r>
+    </w:p>
+    <w:p>
+      <w:pPr>
+        <w:numPr>
+          <w:ilvl w:val="0"/>
+          <w:numId w:val="1"/>
+        </w:numPr>
+        <w:ind w:left="720" w:right="380" w:hanging="360"/>
+        <w:rPr>
+          <w:rFonts w:ascii="Open Sans" w:cs="Open Sans" w:eastAsia="Open Sans" w:hAnsi="Open Sans"/>
+          <w:color w:val="434343"/>
+          <w:sz w:val="24"/>
+          <w:szCs w:val="24"/>
+        </w:rPr>
+      </w:pPr>
+      <w:r>
+        <w:rPr>
+          <w:rFonts w:ascii="Open Sans" w:cs="Open Sans" w:eastAsia="Open Sans" w:hAnsi="Open Sans"/>
+          <w:color w:val="434343"/>
+          <w:sz w:val="24"/>
+          <w:szCs w:val="24"/>
+          <w:rtl w:val="0"/>
+        </w:rPr>
+        <w:t xml:space="preserve">Project planning &amp; management skills</w:t>
+      </w:r>
+    </w:p>
+    <w:p>
+      <w:pPr>
+        <w:ind w:right="380"/>
+        <w:rPr>
+          <w:rFonts w:ascii="Open Sans" w:cs="Open Sans" w:eastAsia="Open Sans" w:hAnsi="Open Sans"/>
+          <w:sz w:val="24"/>
+          <w:szCs w:val="24"/>
+          <w:u w:val="single"/>
+        </w:rPr>
+      </w:pPr>
+      <w:r>
+        <w:rPr>
+          <w:rFonts w:ascii="Open Sans" w:cs="Open Sans" w:eastAsia="Open Sans" w:hAnsi="Open Sans"/>
+          <w:sz w:val="24"/>
+          <w:szCs w:val="24"/>
+          <w:u w:val="single"/>
+          <w:rtl w:val="0"/>
+        </w:rPr>
+        <w:br w:type="textWrapping"/>
+        <w:t xml:space="preserve">Harrison Tang</w:t>
+      </w:r>
+    </w:p>
+    <w:p>
+      <w:pPr>
+        <w:numPr>
+          <w:ilvl w:val="0"/>
+          <w:numId w:val="2"/>
+        </w:numPr>
+        <w:ind w:left="720" w:right="380" w:hanging="360"/>
+        <w:rPr>
+          <w:rFonts w:ascii="Open Sans" w:cs="Open Sans" w:eastAsia="Open Sans" w:hAnsi="Open Sans"/>
+          <w:color w:val="434343"/>
+          <w:sz w:val="24"/>
+          <w:szCs w:val="24"/>
+        </w:rPr>
+      </w:pPr>
+      <w:r>
+        <w:rPr>
+          <w:rFonts w:ascii="Open Sans" w:cs="Open Sans" w:eastAsia="Open Sans" w:hAnsi="Open Sans"/>
+          <w:color w:val="434343"/>
+          <w:sz w:val="24"/>
+          <w:szCs w:val="24"/>
+          <w:rtl w:val="0"/>
+        </w:rPr>
+        <w:t xml:space="preserve">App Developer at Nightlife Music</w:t>
+      </w:r>
+    </w:p>
+    <w:p>
+      <w:pPr>
+        <w:numPr>
+          <w:ilvl w:val="0"/>
+          <w:numId w:val="3"/>
+        </w:numPr>
+        <w:ind w:left="720" w:right="380" w:hanging="360"/>
+        <w:rPr>
+          <w:rFonts w:ascii="Open Sans" w:cs="Open Sans" w:eastAsia="Open Sans" w:hAnsi="Open Sans"/>
+          <w:color w:val="434343"/>
+          <w:sz w:val="24"/>
+          <w:szCs w:val="24"/>
+        </w:rPr>
+      </w:pPr>
+      <w:r>
+        <w:rPr>
+          <w:rFonts w:ascii="Open Sans" w:cs="Open Sans" w:eastAsia="Open Sans" w:hAnsi="Open Sans"/>
+          <w:color w:val="434343"/>
+          <w:sz w:val="24"/>
+          <w:szCs w:val="24"/>
+          <w:rtl w:val="0"/>
+        </w:rPr>
+        <w:t xml:space="preserve">Programming language knowledge (Java, C++)</w:t>
+      </w:r>
+    </w:p>
+    <w:p>
+      <w:pPr>
+        <w:numPr>
+          <w:ilvl w:val="0"/>
+          <w:numId w:val="3"/>
+        </w:numPr>
+        <w:ind w:left="720" w:right="380" w:hanging="360"/>
+        <w:rPr>
+          <w:rFonts w:ascii="Open Sans" w:cs="Open Sans" w:eastAsia="Open Sans" w:hAnsi="Open Sans"/>
+          <w:color w:val="434343"/>
+          <w:sz w:val="24"/>
+          <w:szCs w:val="24"/>
+        </w:rPr>
+      </w:pPr>
+      <w:r>
+        <w:rPr>
+          <w:rFonts w:ascii="Open Sans" w:cs="Open Sans" w:eastAsia="Open Sans" w:hAnsi="Open Sans"/>
+          <w:color w:val="434343"/>
+          <w:sz w:val="24"/>
+          <w:szCs w:val="24"/>
+          <w:rtl w:val="0"/>
+        </w:rPr>
+        <w:t xml:space="preserve">Communication and Documentation Skills</w:t>
+      </w:r>
+    </w:p>
+    <w:p>
+      <w:pPr>
+        <w:numPr>
+          <w:ilvl w:val="0"/>
+          <w:numId w:val="3"/>
+        </w:numPr>
+        <w:ind w:left="720" w:right="380" w:hanging="360"/>
+        <w:rPr>
+          <w:rFonts w:ascii="Open Sans" w:cs="Open Sans" w:eastAsia="Open Sans" w:hAnsi="Open Sans"/>
+          <w:color w:val="434343"/>
+          <w:sz w:val="24"/>
+          <w:szCs w:val="24"/>
+        </w:rPr>
+      </w:pPr>
+      <w:r>
+        <w:rPr>
+          <w:rFonts w:ascii="Open Sans" w:cs="Open Sans" w:eastAsia="Open Sans" w:hAnsi="Open Sans"/>
+          <w:color w:val="434343"/>
+          <w:sz w:val="24"/>
+          <w:szCs w:val="24"/>
+          <w:rtl w:val="0"/>
+        </w:rPr>
+        <w:t xml:space="preserve">Product/Applications Design</w:t>
+      </w:r>
+    </w:p>
+    <w:p>
+      <w:pPr>
+        <w:numPr>
+          <w:ilvl w:val="0"/>
+          <w:numId w:val="3"/>
+        </w:numPr>
+        <w:ind w:left="720" w:right="380" w:hanging="360"/>
+        <w:rPr>
+          <w:rFonts w:ascii="Open Sans" w:cs="Open Sans" w:eastAsia="Open Sans" w:hAnsi="Open Sans"/>
+          <w:color w:val="434343"/>
+          <w:sz w:val="24"/>
+          <w:szCs w:val="24"/>
+        </w:rPr>
+      </w:pPr>
+      <w:r>
+        <w:rPr>
+          <w:rFonts w:ascii="Open Sans" w:cs="Open Sans" w:eastAsia="Open Sans" w:hAnsi="Open Sans"/>
+          <w:color w:val="434343"/>
+          <w:sz w:val="24"/>
+          <w:szCs w:val="24"/>
+          <w:rtl w:val="0"/>
+        </w:rPr>
+        <w:t xml:space="preserve">Industry Knowledge/Experience</w:t>
+      </w:r>
+    </w:p>
+    <w:p>
+      <w:pPr>
+        <w:numPr>
+          <w:ilvl w:val="0"/>
+          <w:numId w:val="3"/>
+        </w:numPr>
+        <w:ind w:left="720" w:right="380" w:hanging="360"/>
+        <w:rPr>
+          <w:rFonts w:ascii="Open Sans" w:cs="Open Sans" w:eastAsia="Open Sans" w:hAnsi="Open Sans"/>
+          <w:color w:val="434343"/>
+          <w:sz w:val="24"/>
+          <w:szCs w:val="24"/>
+        </w:rPr>
+      </w:pPr>
+      <w:r>
+        <w:rPr>
+          <w:rFonts w:ascii="Open Sans" w:cs="Open Sans" w:eastAsia="Open Sans" w:hAnsi="Open Sans"/>
+          <w:color w:val="434343"/>
+          <w:sz w:val="24"/>
+          <w:szCs w:val="24"/>
+          <w:rtl w:val="0"/>
+        </w:rPr>
+        <w:t xml:space="preserve">Research Skills</w:t>
+      </w:r>
+    </w:p>
+    <w:p>
+      <w:pPr>
+        <w:ind w:right="380"/>
+        <w:rPr>
+          <w:rFonts w:ascii="Open Sans" w:cs="Open Sans" w:eastAsia="Open Sans" w:hAnsi="Open Sans"/>
+          <w:sz w:val="24"/>
+          <w:szCs w:val="24"/>
+          <w:u w:val="single"/>
+        </w:rPr>
+      </w:pPr>
       <w:r>
         <w:rPr>
           <w:rtl w:val="0"/>
@@ -1134,8 +2183,8 @@
           <w:rFonts w:ascii="Open Sans" w:cs="Open Sans" w:eastAsia="Open Sans" w:hAnsi="Open Sans"/>
         </w:rPr>
       </w:pPr>
-      <w:bookmarkStart w:colFirst="0" w:colLast="0" w:name="_ukjsjlay63jq" w:id="10"/>
-      <w:bookmarkEnd w:id="10"/>
+      <w:bookmarkStart w:colFirst="0" w:colLast="0" w:name="_ukjsjlay63jq" w:id="9"/>
+      <w:bookmarkEnd w:id="9"/>
       <w:r>
         <w:rPr>
           <w:rFonts w:ascii="Open Sans" w:cs="Open Sans" w:eastAsia="Open Sans" w:hAnsi="Open Sans"/>
@@ -1169,81 +2218,480 @@
       </w:pPr>
       <w:r>
         <w:rPr>
+          <w:rtl w:val="0"/>
+        </w:rPr>
+      </w:r>
+    </w:p>
+    <w:p>
+      <w:pPr>
+        <w:rPr>
+          <w:rFonts w:ascii="Open Sans" w:cs="Open Sans" w:eastAsia="Open Sans" w:hAnsi="Open Sans"/>
+          <w:color w:val="434343"/>
+        </w:rPr>
+      </w:pPr>
+      <w:r>
+        <w:rPr>
           <w:rFonts w:ascii="Open Sans" w:cs="Open Sans" w:eastAsia="Open Sans" w:hAnsi="Open Sans"/>
           <w:color w:val="e06666"/>
           <w:rtl w:val="0"/>
         </w:rPr>
         <w:t xml:space="preserve">The link to your group’s Git repository (GitHub)</w:t>
-      </w:r>
-    </w:p>
-    <w:p>
-      <w:pPr>
-        <w:rPr>
-          <w:rFonts w:ascii="Open Sans" w:cs="Open Sans" w:eastAsia="Open Sans" w:hAnsi="Open Sans"/>
-        </w:rPr>
-      </w:pPr>
-      <w:r>
+        <w:br w:type="textWrapping"/>
+      </w:r>
+      <w:hyperlink r:id="rId12">
+        <w:r>
+          <w:rPr>
+            <w:rFonts w:ascii="Open Sans" w:cs="Open Sans" w:eastAsia="Open Sans" w:hAnsi="Open Sans"/>
+            <w:color w:val="434343"/>
+            <w:rtl w:val="0"/>
+          </w:rPr>
+          <w:t xml:space="preserve">github.com/blakey83/Intro-to-IT---assignment-2</w:t>
+        </w:r>
+      </w:hyperlink>
+      <w:r>
+        <w:rPr>
+          <w:rtl w:val="0"/>
+        </w:rPr>
+      </w:r>
+    </w:p>
+    <w:p>
+      <w:pPr>
+        <w:rPr>
+          <w:rFonts w:ascii="Open Sans" w:cs="Open Sans" w:eastAsia="Open Sans" w:hAnsi="Open Sans"/>
+        </w:rPr>
+      </w:pPr>
+      <w:r>
+        <w:rPr>
+          <w:rtl w:val="0"/>
+        </w:rPr>
+      </w:r>
+    </w:p>
+    <w:p>
+      <w:pPr>
         <w:rPr>
           <w:rFonts w:ascii="Open Sans" w:cs="Open Sans" w:eastAsia="Open Sans" w:hAnsi="Open Sans"/>
           <w:color w:val="e06666"/>
+        </w:rPr>
+      </w:pPr>
+      <w:r>
+        <w:rPr>
+          <w:rFonts w:ascii="Open Sans" w:cs="Open Sans" w:eastAsia="Open Sans" w:hAnsi="Open Sans"/>
+          <w:color w:val="e06666"/>
+          <w:rtl w:val="0"/>
+        </w:rPr>
+        <w:t xml:space="preserve">Links to each individual website on the group website.</w:t>
+      </w:r>
+    </w:p>
+    <w:p>
+      <w:pPr>
+        <w:rPr>
+          <w:rFonts w:ascii="Open Sans" w:cs="Open Sans" w:eastAsia="Open Sans" w:hAnsi="Open Sans"/>
+          <w:color w:val="434343"/>
+        </w:rPr>
+      </w:pPr>
+      <w:r>
+        <w:rPr>
+          <w:rFonts w:ascii="Open Sans" w:cs="Open Sans" w:eastAsia="Open Sans" w:hAnsi="Open Sans"/>
+          <w:color w:val="434343"/>
+          <w:rtl w:val="0"/>
+        </w:rPr>
+        <w:t xml:space="preserve">s3910930.github.io/erinpaton/home.html</w:t>
+        <w:br w:type="textWrapping"/>
+      </w:r>
+      <w:hyperlink r:id="rId13">
+        <w:r>
+          <w:rPr>
+            <w:rFonts w:ascii="Open Sans" w:cs="Open Sans" w:eastAsia="Open Sans" w:hAnsi="Open Sans"/>
+            <w:color w:val="434343"/>
+            <w:rtl w:val="0"/>
+          </w:rPr>
+          <w:t xml:space="preserve">aabbayy.github.io/space-junk/</w:t>
+        </w:r>
+      </w:hyperlink>
+      <w:r>
+        <w:rPr>
+          <w:rFonts w:ascii="Open Sans" w:cs="Open Sans" w:eastAsia="Open Sans" w:hAnsi="Open Sans"/>
+          <w:color w:val="434343"/>
+          <w:rtl w:val="0"/>
+        </w:rPr>
+        <w:br w:type="textWrapping"/>
+      </w:r>
+      <w:hyperlink r:id="rId14">
+        <w:r>
+          <w:rPr>
+            <w:rFonts w:ascii="Open Sans" w:cs="Open Sans" w:eastAsia="Open Sans" w:hAnsi="Open Sans"/>
+            <w:color w:val="434343"/>
+            <w:rtl w:val="0"/>
+          </w:rPr>
+          <w:t xml:space="preserve">harrisontang.github.io/Assignment1MyProfile/</w:t>
+        </w:r>
+      </w:hyperlink>
+      <w:r>
+        <w:rPr>
+          <w:rFonts w:ascii="Open Sans" w:cs="Open Sans" w:eastAsia="Open Sans" w:hAnsi="Open Sans"/>
+          <w:color w:val="434343"/>
+          <w:rtl w:val="0"/>
+        </w:rPr>
+        <w:br w:type="textWrapping"/>
+      </w:r>
+      <w:hyperlink r:id="rId15">
+        <w:r>
+          <w:rPr>
+            <w:rFonts w:ascii="Open Sans" w:cs="Open Sans" w:eastAsia="Open Sans" w:hAnsi="Open Sans"/>
+            <w:color w:val="434343"/>
+            <w:rtl w:val="0"/>
+          </w:rPr>
+          <w:t xml:space="preserve">drinkwatern.github.io/IIT/index.html</w:t>
+        </w:r>
+      </w:hyperlink>
+      <w:r>
+        <w:rPr>
+          <w:rFonts w:ascii="Open Sans" w:cs="Open Sans" w:eastAsia="Open Sans" w:hAnsi="Open Sans"/>
+          <w:color w:val="434343"/>
+          <w:rtl w:val="0"/>
+        </w:rPr>
+        <w:br w:type="textWrapping"/>
+      </w:r>
+      <w:hyperlink r:id="rId16">
+        <w:r>
+          <w:rPr>
+            <w:rFonts w:ascii="Open Sans" w:cs="Open Sans" w:eastAsia="Open Sans" w:hAnsi="Open Sans"/>
+            <w:color w:val="434343"/>
+            <w:rtl w:val="0"/>
+          </w:rPr>
+          <w:t xml:space="preserve">matdwyer94.github.io/COSC2196-Assignment-1/</w:t>
+        </w:r>
+      </w:hyperlink>
+      <w:r>
+        <w:rPr>
+          <w:rFonts w:ascii="Open Sans" w:cs="Open Sans" w:eastAsia="Open Sans" w:hAnsi="Open Sans"/>
+          <w:color w:val="434343"/>
+          <w:rtl w:val="0"/>
+        </w:rPr>
+        <w:br w:type="textWrapping"/>
+        <w:t xml:space="preserve">blakey83.github.io/</w:t>
+      </w:r>
+    </w:p>
+    <w:p>
+      <w:pPr>
+        <w:spacing w:after="240" w:before="240" w:lineRule="auto"/>
+        <w:rPr>
+          <w:rFonts w:ascii="Open Sans" w:cs="Open Sans" w:eastAsia="Open Sans" w:hAnsi="Open Sans"/>
+        </w:rPr>
+      </w:pPr>
+      <w:r>
+        <w:rPr>
+          <w:rFonts w:ascii="Open Sans" w:cs="Open Sans" w:eastAsia="Open Sans" w:hAnsi="Open Sans"/>
+          <w:color w:val="e06666"/>
+          <w:rtl w:val="0"/>
+        </w:rPr>
+        <w:t xml:space="preserve">I</w:t>
+      </w:r>
+      <w:r>
+        <w:rPr>
+          <w:rFonts w:ascii="Open Sans" w:cs="Open Sans" w:eastAsia="Open Sans" w:hAnsi="Open Sans"/>
+          <w:color w:val="e06666"/>
+          <w:rtl w:val="0"/>
+        </w:rPr>
+        <w:t xml:space="preserve">nclude a brief description of what you have done.</w:t>
+      </w:r>
+      <w:r>
+        <w:rPr>
+          <w:rFonts w:ascii="Open Sans" w:cs="Open Sans" w:eastAsia="Open Sans" w:hAnsi="Open Sans"/>
+          <w:rtl w:val="0"/>
+        </w:rPr>
+        <w:tab/>
+        <w:tab/>
+      </w:r>
+    </w:p>
+    <w:p>
+      <w:pPr>
+        <w:rPr>
+          <w:rFonts w:ascii="Open Sans" w:cs="Open Sans" w:eastAsia="Open Sans" w:hAnsi="Open Sans"/>
+          <w:color w:val="434343"/>
+        </w:rPr>
+      </w:pPr>
+      <w:r>
+        <w:rPr>
+          <w:rFonts w:ascii="Open Sans" w:cs="Open Sans" w:eastAsia="Open Sans" w:hAnsi="Open Sans"/>
+          <w:color w:val="434343"/>
+          <w:rtl w:val="0"/>
+        </w:rPr>
+        <w:t xml:space="preserve">From the outset of our assignment, we wanted to ensure that we were able to track and maintain all of our objectives and the output that was produced. We therefore setup a group GitHub to house all artifacts created, such as our report and website. For the report, so that that team could collaboratively work on their own parts of the assignment, such as the Personal Profile and IT Technologies, we decided to use Google Docs which enabled us to see changes made in real time and easily enable us to work on this assignment, instead of having a word file that we would need to download and then upload to GitHub each time. To track the changes in this Google Doc, we have uploaded a word file of this to GitHub every couple of days.</w:t>
+      </w:r>
+    </w:p>
+    <w:p>
+      <w:pPr>
+        <w:rPr>
+          <w:rFonts w:ascii="Open Sans" w:cs="Open Sans" w:eastAsia="Open Sans" w:hAnsi="Open Sans"/>
+          <w:color w:val="434343"/>
+        </w:rPr>
+      </w:pPr>
+      <w:r>
+        <w:rPr>
+          <w:rtl w:val="0"/>
+        </w:rPr>
+      </w:r>
+    </w:p>
+    <w:p>
+      <w:pPr>
+        <w:rPr>
+          <w:rFonts w:ascii="Open Sans" w:cs="Open Sans" w:eastAsia="Open Sans" w:hAnsi="Open Sans"/>
+          <w:color w:val="434343"/>
+        </w:rPr>
+      </w:pPr>
+      <w:r>
+        <w:rPr>
+          <w:rFonts w:ascii="Open Sans" w:cs="Open Sans" w:eastAsia="Open Sans" w:hAnsi="Open Sans"/>
+          <w:color w:val="434343"/>
+          <w:rtl w:val="0"/>
+        </w:rPr>
+        <w:t xml:space="preserve">We have also extensively used Microsoft Teams for all of our group communication and meetings and have decided to use Trello to track each individuals work. This meant that we were able to set appropriate deadlines for each task to be completed and then as a group know when an individual was happy with the work that they have produced, so that it can be committed to the website. </w:t>
+      </w:r>
+    </w:p>
+    <w:p>
+      <w:pPr>
+        <w:rPr>
+          <w:rFonts w:ascii="Open Sans" w:cs="Open Sans" w:eastAsia="Open Sans" w:hAnsi="Open Sans"/>
+        </w:rPr>
+      </w:pPr>
+      <w:r>
+        <w:rPr>
+          <w:rtl w:val="0"/>
+        </w:rPr>
+      </w:r>
+    </w:p>
+    <w:p>
+      <w:pPr>
+        <w:rPr>
+          <w:rFonts w:ascii="Open Sans" w:cs="Open Sans" w:eastAsia="Open Sans" w:hAnsi="Open Sans"/>
+        </w:rPr>
+      </w:pPr>
+      <w:r>
+        <w:rPr>
+          <w:rFonts w:ascii="Open Sans" w:cs="Open Sans" w:eastAsia="Open Sans" w:hAnsi="Open Sans"/>
+          <w:color w:val="e06666"/>
           <w:rtl w:val="0"/>
         </w:rPr>
         <w:t xml:space="preserve">Your comments on how well the audit trail on the Git repository reflects your group’s work. You will presumably only be able to do this close to the time of submission.</w:t>
-        <w:br w:type="textWrapping"/>
-      </w:r>
-      <w:r>
-        <w:rPr>
-          <w:rFonts w:ascii="Open Sans" w:cs="Open Sans" w:eastAsia="Open Sans" w:hAnsi="Open Sans"/>
-          <w:rtl w:val="0"/>
-        </w:rPr>
-        <w:t xml:space="preserve">(Draft) With the usage of GitHub for producing and maintaining the groups artifcats, </w:t>
-      </w:r>
-    </w:p>
-    <w:p>
-      <w:pPr>
-        <w:rPr>
-          <w:rFonts w:ascii="Open Sans" w:cs="Open Sans" w:eastAsia="Open Sans" w:hAnsi="Open Sans"/>
-        </w:rPr>
-      </w:pPr>
-      <w:r>
-        <w:rPr>
-          <w:rtl w:val="0"/>
-        </w:rPr>
-      </w:r>
-    </w:p>
-    <w:p>
-      <w:pPr>
-        <w:pStyle w:val="Heading3"/>
-        <w:rPr>
-          <w:rFonts w:ascii="Open Sans" w:cs="Open Sans" w:eastAsia="Open Sans" w:hAnsi="Open Sans"/>
-        </w:rPr>
-      </w:pPr>
-      <w:bookmarkStart w:colFirst="0" w:colLast="0" w:name="_d6cjsgp2gruw" w:id="11"/>
-      <w:bookmarkEnd w:id="11"/>
-      <w:r>
-        <w:rPr>
-          <w:rFonts w:ascii="Open Sans" w:cs="Open Sans" w:eastAsia="Open Sans" w:hAnsi="Open Sans"/>
-          <w:rtl w:val="0"/>
-        </w:rPr>
-        <w:t xml:space="preserve">Meetings</w:t>
-      </w:r>
-    </w:p>
-    <w:p>
-      <w:pPr>
-        <w:rPr>
-          <w:rFonts w:ascii="Open Sans" w:cs="Open Sans" w:eastAsia="Open Sans" w:hAnsi="Open Sans"/>
-        </w:rPr>
-      </w:pPr>
-      <w:r>
-        <w:rPr>
-          <w:rFonts w:ascii="Open Sans" w:cs="Open Sans" w:eastAsia="Open Sans" w:hAnsi="Open Sans"/>
-          <w:rtl w:val="0"/>
-        </w:rPr>
-        <w:t xml:space="preserve">dd/mm/yy /  Agenda / Recording / Actions </w:t>
-        <w:br w:type="textWrapping"/>
-        <w:t xml:space="preserve">dd/mm/yy / Agenda / Recording / Actions </w:t>
-        <w:br w:type="textWrapping"/>
-        <w:t xml:space="preserve">dd/mm/yy / Agenda / Recording / Actions</w:t>
+      </w:r>
+      <w:r>
+        <w:rPr>
+          <w:rtl w:val="0"/>
+        </w:rPr>
+      </w:r>
+    </w:p>
+    <w:p>
+      <w:pPr>
+        <w:rPr>
+          <w:rFonts w:ascii="Open Sans" w:cs="Open Sans" w:eastAsia="Open Sans" w:hAnsi="Open Sans"/>
+          <w:color w:val="434343"/>
+          <w:sz w:val="18"/>
+          <w:szCs w:val="18"/>
+        </w:rPr>
+      </w:pPr>
+      <w:r>
+        <w:rPr>
+          <w:rFonts w:ascii="Open Sans" w:cs="Open Sans" w:eastAsia="Open Sans" w:hAnsi="Open Sans"/>
+          <w:rtl w:val="0"/>
+        </w:rPr>
+        <w:br w:type="textWrapping"/>
+      </w:r>
+      <w:r>
+        <w:rPr>
+          <w:rFonts w:ascii="Open Sans" w:cs="Open Sans" w:eastAsia="Open Sans" w:hAnsi="Open Sans"/>
+          <w:color w:val="e06666"/>
+          <w:sz w:val="22"/>
+          <w:szCs w:val="22"/>
+          <w:rtl w:val="0"/>
+        </w:rPr>
+        <w:t xml:space="preserve">MS Teams information, meetings, notes, and links (etc.) should be included in this section too </w:t>
+      </w:r>
+      <w:r>
+        <w:rPr>
+          <w:rFonts w:ascii="Open Sans" w:cs="Open Sans" w:eastAsia="Open Sans" w:hAnsi="Open Sans"/>
+          <w:sz w:val="18"/>
+          <w:szCs w:val="18"/>
+          <w:rtl w:val="0"/>
+        </w:rPr>
+        <w:br w:type="textWrapping"/>
+      </w:r>
+      <w:r>
+        <w:rPr>
+          <w:rFonts w:ascii="Open Sans" w:cs="Open Sans" w:eastAsia="Open Sans" w:hAnsi="Open Sans"/>
+          <w:rtl w:val="0"/>
+        </w:rPr>
+        <w:t xml:space="preserve"> </w:t>
+        <w:br w:type="textWrapping"/>
+      </w:r>
+      <w:r>
+        <w:rPr>
+          <w:rFonts w:ascii="Open Sans" w:cs="Open Sans" w:eastAsia="Open Sans" w:hAnsi="Open Sans"/>
+          <w:b w:val="1"/>
+          <w:rtl w:val="0"/>
+        </w:rPr>
+        <w:t xml:space="preserve">Meeting 1 </w:t>
+        <w:br w:type="textWrapping"/>
+      </w:r>
+      <w:r>
+        <w:rPr>
+          <w:rFonts w:ascii="Open Sans" w:cs="Open Sans" w:eastAsia="Open Sans" w:hAnsi="Open Sans"/>
+          <w:color w:val="434343"/>
+          <w:sz w:val="18"/>
+          <w:szCs w:val="18"/>
+          <w:rtl w:val="0"/>
+        </w:rPr>
+        <w:t xml:space="preserve">web.microsoftstream.com/video/f0ca4da0-da26-429e-80f2-61502974de3c</w:t>
+      </w:r>
+      <w:r>
+        <w:rPr>
+          <w:rFonts w:ascii="Open Sans" w:cs="Open Sans" w:eastAsia="Open Sans" w:hAnsi="Open Sans"/>
+          <w:rtl w:val="0"/>
+        </w:rPr>
+        <w:br w:type="textWrapping"/>
+      </w:r>
+      <w:r>
+        <w:rPr>
+          <w:rFonts w:ascii="Open Sans" w:cs="Open Sans" w:eastAsia="Open Sans" w:hAnsi="Open Sans"/>
+          <w:color w:val="434343"/>
+          <w:sz w:val="18"/>
+          <w:szCs w:val="18"/>
+          <w:rtl w:val="0"/>
+        </w:rPr>
+        <w:br w:type="textWrapping"/>
+      </w:r>
+      <w:r>
+        <w:rPr>
+          <w:rFonts w:ascii="Open Sans" w:cs="Open Sans" w:eastAsia="Open Sans" w:hAnsi="Open Sans"/>
+          <w:b w:val="1"/>
+          <w:rtl w:val="0"/>
+        </w:rPr>
+        <w:t xml:space="preserve">Meeting 2</w:t>
+      </w:r>
+      <w:r>
+        <w:rPr>
+          <w:rtl w:val="0"/>
+        </w:rPr>
+      </w:r>
+      <w:r>
+        <w:drawing>
+          <wp:anchor allowOverlap="1" behindDoc="0" distB="0" distT="0" distL="0" distR="0" hidden="0" layoutInCell="1" locked="0" relativeHeight="0" simplePos="0">
+            <wp:simplePos x="0" y="0"/>
+            <wp:positionH relativeFrom="column">
+              <wp:posOffset>-133349</wp:posOffset>
+            </wp:positionH>
+            <wp:positionV relativeFrom="paragraph">
+              <wp:posOffset>1362075</wp:posOffset>
+            </wp:positionV>
+            <wp:extent cx="5943600" cy="3441700"/>
+            <wp:effectExtent b="0" l="0" r="0" t="0"/>
+            <wp:wrapTopAndBottom distB="0" distT="0"/>
+            <wp:docPr id="1" name="image1.png"/>
+            <a:graphic>
+              <a:graphicData uri="http://schemas.openxmlformats.org/drawingml/2006/picture">
+                <pic:pic>
+                  <pic:nvPicPr>
+                    <pic:cNvPr id="0" name="image1.png"/>
+                    <pic:cNvPicPr preferRelativeResize="0"/>
+                  </pic:nvPicPr>
+                  <pic:blipFill>
+                    <a:blip r:embed="rId17"/>
+                    <a:srcRect b="0" l="0" r="0" t="0"/>
+                    <a:stretch>
+                      <a:fillRect/>
+                    </a:stretch>
+                  </pic:blipFill>
+                  <pic:spPr>
+                    <a:xfrm>
+                      <a:off x="0" y="0"/>
+                      <a:ext cx="5943600" cy="3441700"/>
+                    </a:xfrm>
+                    <a:prstGeom prst="rect"/>
+                    <a:ln/>
+                  </pic:spPr>
+                </pic:pic>
+              </a:graphicData>
+            </a:graphic>
+          </wp:anchor>
+        </w:drawing>
+      </w:r>
+    </w:p>
+    <w:p>
+      <w:pPr>
+        <w:rPr>
+          <w:rFonts w:ascii="Open Sans" w:cs="Open Sans" w:eastAsia="Open Sans" w:hAnsi="Open Sans"/>
+          <w:color w:val="434343"/>
+          <w:sz w:val="18"/>
+          <w:szCs w:val="18"/>
+        </w:rPr>
+      </w:pPr>
+      <w:r>
+        <w:rPr>
+          <w:rFonts w:ascii="Open Sans" w:cs="Open Sans" w:eastAsia="Open Sans" w:hAnsi="Open Sans"/>
+          <w:color w:val="434343"/>
+          <w:sz w:val="18"/>
+          <w:szCs w:val="18"/>
+          <w:rtl w:val="0"/>
+        </w:rPr>
+        <w:t xml:space="preserve">web.microsoftstream.com/video/554c43c4-45ff-4be9-9b44-a3621522a506</w:t>
+      </w:r>
+    </w:p>
+    <w:p>
+      <w:pPr>
+        <w:rPr>
+          <w:rFonts w:ascii="Open Sans" w:cs="Open Sans" w:eastAsia="Open Sans" w:hAnsi="Open Sans"/>
+          <w:color w:val="434343"/>
+        </w:rPr>
+      </w:pPr>
+      <w:r>
+        <w:rPr>
+          <w:rFonts w:ascii="Open Sans" w:cs="Open Sans" w:eastAsia="Open Sans" w:hAnsi="Open Sans"/>
+          <w:color w:val="434343"/>
+          <w:rtl w:val="0"/>
+        </w:rPr>
+        <w:br w:type="textWrapping"/>
+      </w:r>
+      <w:r>
+        <w:drawing>
+          <wp:anchor allowOverlap="1" behindDoc="0" distB="0" distT="0" distL="0" distR="0" hidden="0" layoutInCell="1" locked="0" relativeHeight="0" simplePos="0">
+            <wp:simplePos x="0" y="0"/>
+            <wp:positionH relativeFrom="column">
+              <wp:posOffset>-133349</wp:posOffset>
+            </wp:positionH>
+            <wp:positionV relativeFrom="paragraph">
+              <wp:posOffset>76492</wp:posOffset>
+            </wp:positionV>
+            <wp:extent cx="5943600" cy="2743200"/>
+            <wp:effectExtent b="0" l="0" r="0" t="0"/>
+            <wp:wrapSquare wrapText="bothSides" distB="0" distT="0" distL="0" distR="0"/>
+            <wp:docPr id="2" name="image2.png"/>
+            <a:graphic>
+              <a:graphicData uri="http://schemas.openxmlformats.org/drawingml/2006/picture">
+                <pic:pic>
+                  <pic:nvPicPr>
+                    <pic:cNvPr id="0" name="image2.png"/>
+                    <pic:cNvPicPr preferRelativeResize="0"/>
+                  </pic:nvPicPr>
+                  <pic:blipFill>
+                    <a:blip r:embed="rId18"/>
+                    <a:srcRect b="0" l="0" r="0" t="0"/>
+                    <a:stretch>
+                      <a:fillRect/>
+                    </a:stretch>
+                  </pic:blipFill>
+                  <pic:spPr>
+                    <a:xfrm>
+                      <a:off x="0" y="0"/>
+                      <a:ext cx="5943600" cy="2743200"/>
+                    </a:xfrm>
+                    <a:prstGeom prst="rect"/>
+                    <a:ln/>
+                  </pic:spPr>
+                </pic:pic>
+              </a:graphicData>
+            </a:graphic>
+          </wp:anchor>
+        </w:drawing>
       </w:r>
     </w:p>
     <w:p>
@@ -1316,10 +2764,42 @@
         </w:rPr>
         <w:t xml:space="preserve"> </w:t>
         <w:tab/>
-        <w:t xml:space="preserve"> </w:t>
-        <w:tab/>
-        <w:t xml:space="preserve"> </w:t>
-        <w:tab/>
+      </w:r>
+    </w:p>
+    <w:p>
+      <w:pPr>
+        <w:rPr>
+          <w:rFonts w:ascii="Open Sans" w:cs="Open Sans" w:eastAsia="Open Sans" w:hAnsi="Open Sans"/>
+          <w:color w:val="e06666"/>
+        </w:rPr>
+      </w:pPr>
+      <w:r>
+        <w:rPr>
+          <w:rtl w:val="0"/>
+        </w:rPr>
+      </w:r>
+    </w:p>
+    <w:p>
+      <w:pPr>
+        <w:rPr>
+          <w:rFonts w:ascii="Open Sans" w:cs="Open Sans" w:eastAsia="Open Sans" w:hAnsi="Open Sans"/>
+          <w:color w:val="e06666"/>
+        </w:rPr>
+      </w:pPr>
+      <w:r>
+        <w:rPr>
+          <w:rFonts w:ascii="Open Sans" w:cs="Open Sans" w:eastAsia="Open Sans" w:hAnsi="Open Sans"/>
+          <w:b w:val="1"/>
+          <w:rtl w:val="0"/>
+        </w:rPr>
+        <w:t xml:space="preserve">Meeting 3</w:t>
+      </w:r>
+      <w:r>
+        <w:rPr>
+          <w:rFonts w:ascii="Open Sans" w:cs="Open Sans" w:eastAsia="Open Sans" w:hAnsi="Open Sans"/>
+          <w:color w:val="e06666"/>
+          <w:rtl w:val="0"/>
+        </w:rPr>
         <w:tab/>
       </w:r>
     </w:p>
@@ -1461,14 +2941,251 @@
           <w:rFonts w:ascii="Open Sans" w:cs="Open Sans" w:eastAsia="Open Sans" w:hAnsi="Open Sans"/>
         </w:rPr>
       </w:pPr>
-      <w:bookmarkStart w:colFirst="0" w:colLast="0" w:name="_6ww9do3fyd0g" w:id="12"/>
+      <w:bookmarkStart w:colFirst="0" w:colLast="0" w:name="_6ww9do3fyd0g" w:id="10"/>
+      <w:bookmarkEnd w:id="10"/>
+      <w:r>
+        <w:rPr>
+          <w:rFonts w:ascii="Open Sans" w:cs="Open Sans" w:eastAsia="Open Sans" w:hAnsi="Open Sans"/>
+          <w:rtl w:val="0"/>
+        </w:rPr>
+        <w:t xml:space="preserve">Industry Data</w:t>
+      </w:r>
+    </w:p>
+    <w:p>
+      <w:pPr>
+        <w:pStyle w:val="Heading1"/>
+        <w:rPr>
+          <w:rFonts w:ascii="Open Sans" w:cs="Open Sans" w:eastAsia="Open Sans" w:hAnsi="Open Sans"/>
+        </w:rPr>
+      </w:pPr>
+      <w:bookmarkStart w:colFirst="0" w:colLast="0" w:name="_fpooi79cyz7i" w:id="11"/>
+      <w:bookmarkEnd w:id="11"/>
+      <w:r>
+        <w:rPr>
+          <w:rFonts w:ascii="Open Sans" w:cs="Open Sans" w:eastAsia="Open Sans" w:hAnsi="Open Sans"/>
+          <w:rtl w:val="0"/>
+        </w:rPr>
+        <w:t xml:space="preserve">IT Work</w:t>
+      </w:r>
+    </w:p>
+    <w:p>
+      <w:pPr>
+        <w:pStyle w:val="Heading1"/>
+        <w:rPr>
+          <w:rFonts w:ascii="Open Sans" w:cs="Open Sans" w:eastAsia="Open Sans" w:hAnsi="Open Sans"/>
+          <w:color w:val="e06666"/>
+          <w:sz w:val="14"/>
+          <w:szCs w:val="14"/>
+        </w:rPr>
+      </w:pPr>
+      <w:bookmarkStart w:colFirst="0" w:colLast="0" w:name="_wib86988ps2j" w:id="12"/>
       <w:bookmarkEnd w:id="12"/>
       <w:r>
         <w:rPr>
           <w:rFonts w:ascii="Open Sans" w:cs="Open Sans" w:eastAsia="Open Sans" w:hAnsi="Open Sans"/>
           <w:rtl w:val="0"/>
         </w:rPr>
-        <w:t xml:space="preserve">Industry Data</w:t>
+        <w:t xml:space="preserve">IT Technologies</w:t>
+        <w:br w:type="textWrapping"/>
+      </w:r>
+      <w:r>
+        <w:rPr>
+          <w:rFonts w:ascii="Open Sans" w:cs="Open Sans" w:eastAsia="Open Sans" w:hAnsi="Open Sans"/>
+          <w:b w:val="1"/>
+          <w:sz w:val="22"/>
+          <w:szCs w:val="22"/>
+          <w:rtl w:val="0"/>
+        </w:rPr>
+        <w:t xml:space="preserve">Autonomous Vehicles - Daniel</w:t>
+        <w:br w:type="textWrapping"/>
+        <w:br w:type="textWrapping"/>
+        <w:t xml:space="preserve">Blockchain and Cryptocurrencies - Nick</w:t>
+        <w:br w:type="textWrapping"/>
+      </w:r>
+      <w:r>
+        <w:rPr>
+          <w:rFonts w:ascii="Open Sans" w:cs="Open Sans" w:eastAsia="Open Sans" w:hAnsi="Open Sans"/>
+          <w:color w:val="e06666"/>
+          <w:sz w:val="14"/>
+          <w:szCs w:val="14"/>
+          <w:rtl w:val="0"/>
+        </w:rPr>
+        <w:t xml:space="preserve">What does it do? (600 words) What is the state of the art of this new technology? What can be done now? What is likely to be able to do be done soon (say in the next 3 years)? What technological or other developments make this possible?</w:t>
+      </w:r>
+    </w:p>
+    <w:p>
+      <w:pPr>
+        <w:rPr>
+          <w:rFonts w:ascii="Open Sans" w:cs="Open Sans" w:eastAsia="Open Sans" w:hAnsi="Open Sans"/>
+          <w:color w:val="434343"/>
+        </w:rPr>
+      </w:pPr>
+      <w:r>
+        <w:rPr>
+          <w:rFonts w:ascii="Open Sans" w:cs="Open Sans" w:eastAsia="Open Sans" w:hAnsi="Open Sans"/>
+          <w:color w:val="434343"/>
+          <w:rtl w:val="0"/>
+        </w:rPr>
+        <w:t xml:space="preserve">Blockchain and Cryptocurrency are some of the newest and most exciting developments that we’ve seen in the IT world. These technologies have the ability to transform how data is stored, how currency is traded and how transactions are made. Cryptocurrencies have taken off, with the first and still most prominent being Bitcoin. </w:t>
+      </w:r>
+    </w:p>
+    <w:p>
+      <w:pPr>
+        <w:rPr>
+          <w:rFonts w:ascii="Open Sans" w:cs="Open Sans" w:eastAsia="Open Sans" w:hAnsi="Open Sans"/>
+          <w:color w:val="434343"/>
+        </w:rPr>
+      </w:pPr>
+      <w:r>
+        <w:rPr>
+          <w:rFonts w:ascii="Open Sans" w:cs="Open Sans" w:eastAsia="Open Sans" w:hAnsi="Open Sans"/>
+          <w:color w:val="434343"/>
+          <w:rtl w:val="0"/>
+        </w:rPr>
+        <w:br w:type="textWrapping"/>
+        <w:t xml:space="preserve">Cryptocurrency has taken off as the first true digital only currency which is completely decentralised, meaning it’s not backed or secured by any bank or government. Due to this, cryptocurrencies make it easier to be able to transfer funds between two parties without having to go through a third party, such as a bank. This helps avoid bank fees, provides users with autonomy, discretion with payments and mush faster processing times when making transfers. </w:t>
+        <w:br w:type="textWrapping"/>
+        <w:br w:type="textWrapping"/>
+        <w:t xml:space="preserve">Bitcoin is built on and made possible thanks to Blockchain. Blockchain is at a most basic level a series of blocks linked together that hold data, such as in the case of Bitcoin it holds the account that it’s being transferred from, the account it’s being transferred to and the amount of bitcoins. </w:t>
+        <w:br w:type="textWrapping"/>
+      </w:r>
+    </w:p>
+    <w:p>
+      <w:pPr>
+        <w:rPr>
+          <w:rFonts w:ascii="Open Sans" w:cs="Open Sans" w:eastAsia="Open Sans" w:hAnsi="Open Sans"/>
+          <w:color w:val="434343"/>
+        </w:rPr>
+      </w:pPr>
+      <w:r>
+        <w:rPr>
+          <w:rFonts w:ascii="Open Sans" w:cs="Open Sans" w:eastAsia="Open Sans" w:hAnsi="Open Sans"/>
+          <w:color w:val="434343"/>
+          <w:rtl w:val="0"/>
+        </w:rPr>
+        <w:t xml:space="preserve">Once data is recorded in a blockchain, it's very difficult to change it. This is due to the use of a hash, which can be compared to a fingerprint, in that it's always unique and is used to identify a block. When you have blocks in a chain, each block stores it's own hash as well as the hash of the previous block. </w:t>
+      </w:r>
+    </w:p>
+    <w:p>
+      <w:pPr>
+        <w:rPr>
+          <w:rFonts w:ascii="Open Sans" w:cs="Open Sans" w:eastAsia="Open Sans" w:hAnsi="Open Sans"/>
+          <w:color w:val="434343"/>
+        </w:rPr>
+      </w:pPr>
+      <w:r>
+        <w:rPr>
+          <w:rtl w:val="0"/>
+        </w:rPr>
+      </w:r>
+    </w:p>
+    <w:p>
+      <w:pPr>
+        <w:rPr>
+          <w:rFonts w:ascii="Open Sans" w:cs="Open Sans" w:eastAsia="Open Sans" w:hAnsi="Open Sans"/>
+          <w:color w:val="434343"/>
+        </w:rPr>
+      </w:pPr>
+      <w:r>
+        <w:rPr>
+          <w:rFonts w:ascii="Open Sans" w:cs="Open Sans" w:eastAsia="Open Sans" w:hAnsi="Open Sans"/>
+          <w:color w:val="434343"/>
+          <w:rtl w:val="0"/>
+        </w:rPr>
+        <w:t xml:space="preserve">This means that if anything is changed in the first block, the hash changes. As the second block was holding the original hash of the first block, which has now changed, the rest of the blocks will now be invalid. This security is furthered increased by blockchains being shared over peer to peer networks and copies of each blockchain being sent to each user on that network. </w:t>
+      </w:r>
+    </w:p>
+    <w:p>
+      <w:pPr>
+        <w:rPr>
+          <w:rFonts w:ascii="Open Sans" w:cs="Open Sans" w:eastAsia="Open Sans" w:hAnsi="Open Sans"/>
+          <w:color w:val="434343"/>
+        </w:rPr>
+      </w:pPr>
+      <w:r>
+        <w:rPr>
+          <w:rtl w:val="0"/>
+        </w:rPr>
+      </w:r>
+    </w:p>
+    <w:p>
+      <w:pPr>
+        <w:rPr>
+          <w:rFonts w:ascii="Open Sans" w:cs="Open Sans" w:eastAsia="Open Sans" w:hAnsi="Open Sans"/>
+          <w:color w:val="434343"/>
+        </w:rPr>
+      </w:pPr>
+      <w:r>
+        <w:rPr>
+          <w:rFonts w:ascii="Open Sans" w:cs="Open Sans" w:eastAsia="Open Sans" w:hAnsi="Open Sans"/>
+          <w:color w:val="434343"/>
+          <w:rtl w:val="0"/>
+        </w:rPr>
+        <w:t xml:space="preserve">The applications and possibilities of blockchain also go far beyond just cryptocurrency. Due to the security provided through blockchain, where it’s almost impossible to be able to tamper with a block and due to the basic principle of blockchain being holding any type of data securely, it’s found uses in many </w:t>
+      </w:r>
+    </w:p>
+    <w:p>
+      <w:pPr>
+        <w:rPr>
+          <w:rFonts w:ascii="Open Sans" w:cs="Open Sans" w:eastAsia="Open Sans" w:hAnsi="Open Sans"/>
+          <w:color w:val="434343"/>
+        </w:rPr>
+      </w:pPr>
+      <w:r>
+        <w:rPr>
+          <w:rtl w:val="0"/>
+        </w:rPr>
+      </w:r>
+    </w:p>
+    <w:p>
+      <w:pPr>
+        <w:rPr>
+          <w:rFonts w:ascii="Open Sans" w:cs="Open Sans" w:eastAsia="Open Sans" w:hAnsi="Open Sans"/>
+          <w:color w:val="434343"/>
+        </w:rPr>
+      </w:pPr>
+      <w:r>
+        <w:rPr>
+          <w:rFonts w:ascii="Open Sans" w:cs="Open Sans" w:eastAsia="Open Sans" w:hAnsi="Open Sans"/>
+          <w:color w:val="434343"/>
+          <w:rtl w:val="0"/>
+        </w:rPr>
+        <w:t xml:space="preserve">An example of this is IBM’s Food Trust blockchain. This has been developed to help track food products on every step of their journey, from their origin until their final destination. It’s used to ensure that food products have not been tampered with in anyway, or in the case that a food product is found to be contaminated, blockchain allows this contamination to be traced to its exact location in the ever growing complexity of the food supply chain. </w:t>
+      </w:r>
+    </w:p>
+    <w:p>
+      <w:pPr>
+        <w:rPr>
+          <w:rFonts w:ascii="Open Sans" w:cs="Open Sans" w:eastAsia="Open Sans" w:hAnsi="Open Sans"/>
+          <w:color w:val="e06666"/>
+          <w:sz w:val="14"/>
+          <w:szCs w:val="14"/>
+        </w:rPr>
+      </w:pPr>
+      <w:r>
+        <w:rPr>
+          <w:rtl w:val="0"/>
+        </w:rPr>
+      </w:r>
+    </w:p>
+    <w:p>
+      <w:pPr>
+        <w:rPr>
+          <w:rFonts w:ascii="Open Sans" w:cs="Open Sans" w:eastAsia="Open Sans" w:hAnsi="Open Sans"/>
+          <w:color w:val="e06666"/>
+          <w:sz w:val="14"/>
+          <w:szCs w:val="14"/>
+        </w:rPr>
+      </w:pPr>
+      <w:r>
+        <w:rPr>
+          <w:rFonts w:ascii="Open Sans" w:cs="Open Sans" w:eastAsia="Open Sans" w:hAnsi="Open Sans"/>
+          <w:color w:val="e06666"/>
+          <w:sz w:val="14"/>
+          <w:szCs w:val="14"/>
+          <w:rtl w:val="0"/>
+        </w:rPr>
+        <w:t xml:space="preserve">What is the likely impact? (300 words) What is the potential impact of this development? What is likely to change? Which people will be most affected and how? Will this create, replace or make redundant any current jobs or technologies? </w:t>
       </w:r>
     </w:p>
     <w:p>
@@ -1478,14 +3195,68 @@
           <w:rFonts w:ascii="Open Sans" w:cs="Open Sans" w:eastAsia="Open Sans" w:hAnsi="Open Sans"/>
         </w:rPr>
       </w:pPr>
-      <w:bookmarkStart w:colFirst="0" w:colLast="0" w:name="_fpooi79cyz7i" w:id="13"/>
+      <w:bookmarkStart w:colFirst="0" w:colLast="0" w:name="_czahfxqdaxsx" w:id="13"/>
       <w:bookmarkEnd w:id="13"/>
       <w:r>
         <w:rPr>
           <w:rFonts w:ascii="Open Sans" w:cs="Open Sans" w:eastAsia="Open Sans" w:hAnsi="Open Sans"/>
-          <w:rtl w:val="0"/>
-        </w:rPr>
-        <w:t xml:space="preserve">IT Work</w:t>
+          <w:color w:val="e06666"/>
+          <w:sz w:val="14"/>
+          <w:szCs w:val="14"/>
+          <w:rtl w:val="0"/>
+        </w:rPr>
+        <w:t xml:space="preserve">How will this affect you? (300 words) In your daily life, how will this affect you? What will be different for you? How might this affect members of your family or your friends?</w:t>
+        <w:br w:type="textWrapping"/>
+      </w:r>
+      <w:r>
+        <w:rPr>
+          <w:rtl w:val="0"/>
+        </w:rPr>
+      </w:r>
+    </w:p>
+    <w:p>
+      <w:pPr>
+        <w:rPr>
+          <w:rFonts w:ascii="Open Sans" w:cs="Open Sans" w:eastAsia="Open Sans" w:hAnsi="Open Sans"/>
+          <w:b w:val="1"/>
+        </w:rPr>
+      </w:pPr>
+      <w:r>
+        <w:rPr>
+          <w:rFonts w:ascii="Open Sans" w:cs="Open Sans" w:eastAsia="Open Sans" w:hAnsi="Open Sans"/>
+          <w:b w:val="1"/>
+          <w:rtl w:val="0"/>
+        </w:rPr>
+        <w:t xml:space="preserve">Natural Language Processing and Chatterbots - Abby</w:t>
+      </w:r>
+    </w:p>
+    <w:p>
+      <w:pPr>
+        <w:rPr>
+          <w:rFonts w:ascii="Open Sans" w:cs="Open Sans" w:eastAsia="Open Sans" w:hAnsi="Open Sans"/>
+          <w:b w:val="1"/>
+        </w:rPr>
+      </w:pPr>
+      <w:r>
+        <w:rPr>
+          <w:rtl w:val="0"/>
+        </w:rPr>
+      </w:r>
+    </w:p>
+    <w:p>
+      <w:pPr>
+        <w:rPr>
+          <w:rFonts w:ascii="Open Sans" w:cs="Open Sans" w:eastAsia="Open Sans" w:hAnsi="Open Sans"/>
+          <w:b w:val="1"/>
+        </w:rPr>
+      </w:pPr>
+      <w:r>
+        <w:rPr>
+          <w:rFonts w:ascii="Open Sans" w:cs="Open Sans" w:eastAsia="Open Sans" w:hAnsi="Open Sans"/>
+          <w:b w:val="1"/>
+          <w:rtl w:val="0"/>
+        </w:rPr>
+        <w:t xml:space="preserve">Raspberry Pi’s - Mathew</w:t>
       </w:r>
     </w:p>
     <w:p>
@@ -1495,14 +3266,14 @@
           <w:rFonts w:ascii="Open Sans" w:cs="Open Sans" w:eastAsia="Open Sans" w:hAnsi="Open Sans"/>
         </w:rPr>
       </w:pPr>
-      <w:bookmarkStart w:colFirst="0" w:colLast="0" w:name="_2l9i1haownge" w:id="14"/>
+      <w:bookmarkStart w:colFirst="0" w:colLast="0" w:name="_ldsx92lzyr8u" w:id="14"/>
       <w:bookmarkEnd w:id="14"/>
       <w:r>
         <w:rPr>
           <w:rFonts w:ascii="Open Sans" w:cs="Open Sans" w:eastAsia="Open Sans" w:hAnsi="Open Sans"/>
           <w:rtl w:val="0"/>
         </w:rPr>
-        <w:t xml:space="preserve">IT Technologies</w:t>
+        <w:t xml:space="preserve">Project Ideas</w:t>
       </w:r>
     </w:p>
     <w:p>
@@ -1512,14 +3283,90 @@
           <w:rFonts w:ascii="Open Sans" w:cs="Open Sans" w:eastAsia="Open Sans" w:hAnsi="Open Sans"/>
         </w:rPr>
       </w:pPr>
-      <w:bookmarkStart w:colFirst="0" w:colLast="0" w:name="_ldsx92lzyr8u" w:id="15"/>
+      <w:bookmarkStart w:colFirst="0" w:colLast="0" w:name="_21sdt05aa46b" w:id="15"/>
       <w:bookmarkEnd w:id="15"/>
       <w:r>
         <w:rPr>
           <w:rFonts w:ascii="Open Sans" w:cs="Open Sans" w:eastAsia="Open Sans" w:hAnsi="Open Sans"/>
           <w:rtl w:val="0"/>
         </w:rPr>
-        <w:t xml:space="preserve">Project Ideas</w:t>
+        <w:t xml:space="preserve">Feedback</w:t>
+        <w:tab/>
+        <w:tab/>
+        <w:tab/>
+        <w:tab/>
+      </w:r>
+    </w:p>
+    <w:p>
+      <w:pPr>
+        <w:spacing w:after="240" w:before="240" w:lineRule="auto"/>
+        <w:rPr>
+          <w:rFonts w:ascii="Open Sans" w:cs="Open Sans" w:eastAsia="Open Sans" w:hAnsi="Open Sans"/>
+        </w:rPr>
+      </w:pPr>
+      <w:r>
+        <w:rPr>
+          <w:rFonts w:ascii="Open Sans" w:cs="Open Sans" w:eastAsia="Open Sans" w:hAnsi="Open Sans"/>
+          <w:color w:val="e06666"/>
+          <w:rtl w:val="0"/>
+        </w:rPr>
+        <w:t xml:space="preserve">You </w:t>
+      </w:r>
+      <w:r>
+        <w:rPr>
+          <w:rFonts w:ascii="Open Sans" w:cs="Open Sans" w:eastAsia="Open Sans" w:hAnsi="Open Sans"/>
+          <w:b w:val="1"/>
+          <w:color w:val="e06666"/>
+          <w:rtl w:val="0"/>
+        </w:rPr>
+        <w:t xml:space="preserve">do not</w:t>
+      </w:r>
+      <w:r>
+        <w:rPr>
+          <w:rFonts w:ascii="Open Sans" w:cs="Open Sans" w:eastAsia="Open Sans" w:hAnsi="Open Sans"/>
+          <w:color w:val="e06666"/>
+          <w:rtl w:val="0"/>
+        </w:rPr>
+        <w:t xml:space="preserve"> need to include any information about the feedback you receive, the markers will however, check that </w:t>
+      </w:r>
+      <w:r>
+        <w:rPr>
+          <w:rFonts w:ascii="Open Sans" w:cs="Open Sans" w:eastAsia="Open Sans" w:hAnsi="Open Sans"/>
+          <w:b w:val="1"/>
+          <w:color w:val="e06666"/>
+          <w:rtl w:val="0"/>
+        </w:rPr>
+        <w:t xml:space="preserve">each</w:t>
+      </w:r>
+      <w:r>
+        <w:rPr>
+          <w:rFonts w:ascii="Open Sans" w:cs="Open Sans" w:eastAsia="Open Sans" w:hAnsi="Open Sans"/>
+          <w:color w:val="e06666"/>
+          <w:rtl w:val="0"/>
+        </w:rPr>
+        <w:t xml:space="preserve"> person in the group has contributed via SparkPLUS, and the marks for this section will only be awarded if </w:t>
+      </w:r>
+      <w:r>
+        <w:rPr>
+          <w:rFonts w:ascii="Open Sans" w:cs="Open Sans" w:eastAsia="Open Sans" w:hAnsi="Open Sans"/>
+          <w:b w:val="1"/>
+          <w:color w:val="e06666"/>
+          <w:rtl w:val="0"/>
+        </w:rPr>
+        <w:t xml:space="preserve">all</w:t>
+      </w:r>
+      <w:r>
+        <w:rPr>
+          <w:rFonts w:ascii="Open Sans" w:cs="Open Sans" w:eastAsia="Open Sans" w:hAnsi="Open Sans"/>
+          <w:color w:val="e06666"/>
+          <w:rtl w:val="0"/>
+        </w:rPr>
+        <w:t xml:space="preserve"> group members have contributed in an appropriate manner by the assignment deadline.</w:t>
+      </w:r>
+      <w:r>
+        <w:rPr>
+          <w:rtl w:val="0"/>
+        </w:rPr>
       </w:r>
     </w:p>
     <w:p>
@@ -1529,80 +3376,289 @@
           <w:rFonts w:ascii="Open Sans" w:cs="Open Sans" w:eastAsia="Open Sans" w:hAnsi="Open Sans"/>
         </w:rPr>
       </w:pPr>
-      <w:bookmarkStart w:colFirst="0" w:colLast="0" w:name="_21sdt05aa46b" w:id="16"/>
+      <w:bookmarkStart w:colFirst="0" w:colLast="0" w:name="_k18lqfb26m12" w:id="16"/>
       <w:bookmarkEnd w:id="16"/>
       <w:r>
         <w:rPr>
           <w:rFonts w:ascii="Open Sans" w:cs="Open Sans" w:eastAsia="Open Sans" w:hAnsi="Open Sans"/>
           <w:rtl w:val="0"/>
         </w:rPr>
-        <w:t xml:space="preserve">Feedback</w:t>
-      </w:r>
-    </w:p>
-    <w:p>
-      <w:pPr>
-        <w:pStyle w:val="Heading1"/>
-        <w:rPr>
-          <w:rFonts w:ascii="Open Sans" w:cs="Open Sans" w:eastAsia="Open Sans" w:hAnsi="Open Sans"/>
-        </w:rPr>
-      </w:pPr>
-      <w:bookmarkStart w:colFirst="0" w:colLast="0" w:name="_k18lqfb26m12" w:id="17"/>
+        <w:t xml:space="preserve">Group Reflection</w:t>
+      </w:r>
+    </w:p>
+    <w:p>
+      <w:pPr>
+        <w:rPr>
+          <w:rFonts w:ascii="Open Sans" w:cs="Open Sans" w:eastAsia="Open Sans" w:hAnsi="Open Sans"/>
+          <w:color w:val="cc0000"/>
+        </w:rPr>
+      </w:pPr>
+      <w:r>
+        <w:rPr>
+          <w:rFonts w:ascii="Open Sans" w:cs="Open Sans" w:eastAsia="Open Sans" w:hAnsi="Open Sans"/>
+          <w:color w:val="cc0000"/>
+          <w:rtl w:val="0"/>
+        </w:rPr>
+        <w:t xml:space="preserve">You should reflect as a group on how well you think you have performed in this assignment. You should include whatever evidence you may have about the groups processes (such as commit trails from GitHub, or project meeting minutes). Each member of the group should contribute up to 200 words about their own perception of the group, and the group as a whole should contribute around 400 words. This should include the following attributes.</w:t>
+      </w:r>
+    </w:p>
+    <w:p>
+      <w:pPr>
+        <w:rPr>
+          <w:rFonts w:ascii="Open Sans" w:cs="Open Sans" w:eastAsia="Open Sans" w:hAnsi="Open Sans"/>
+          <w:color w:val="cc0000"/>
+        </w:rPr>
+      </w:pPr>
+      <w:r>
+        <w:rPr>
+          <w:rFonts w:ascii="Open Sans" w:cs="Open Sans" w:eastAsia="Open Sans" w:hAnsi="Open Sans"/>
+          <w:color w:val="cc0000"/>
+          <w:rtl w:val="0"/>
+        </w:rPr>
+        <w:t xml:space="preserve">• What went well</w:t>
+      </w:r>
+    </w:p>
+    <w:p>
+      <w:pPr>
+        <w:rPr>
+          <w:rFonts w:ascii="Open Sans" w:cs="Open Sans" w:eastAsia="Open Sans" w:hAnsi="Open Sans"/>
+          <w:color w:val="cc0000"/>
+        </w:rPr>
+      </w:pPr>
+      <w:r>
+        <w:rPr>
+          <w:rFonts w:ascii="Open Sans" w:cs="Open Sans" w:eastAsia="Open Sans" w:hAnsi="Open Sans"/>
+          <w:color w:val="cc0000"/>
+          <w:rtl w:val="0"/>
+        </w:rPr>
+        <w:t xml:space="preserve">• What could be improved</w:t>
+      </w:r>
+    </w:p>
+    <w:p>
+      <w:pPr>
+        <w:rPr>
+          <w:rFonts w:ascii="Open Sans" w:cs="Open Sans" w:eastAsia="Open Sans" w:hAnsi="Open Sans"/>
+          <w:color w:val="cc0000"/>
+        </w:rPr>
+      </w:pPr>
+      <w:r>
+        <w:rPr>
+          <w:rFonts w:ascii="Open Sans" w:cs="Open Sans" w:eastAsia="Open Sans" w:hAnsi="Open Sans"/>
+          <w:color w:val="cc0000"/>
+          <w:rtl w:val="0"/>
+        </w:rPr>
+        <w:t xml:space="preserve">• At least one thing that was surprising</w:t>
+      </w:r>
+    </w:p>
+    <w:p>
+      <w:pPr>
+        <w:rPr>
+          <w:rFonts w:ascii="Open Sans" w:cs="Open Sans" w:eastAsia="Open Sans" w:hAnsi="Open Sans"/>
+          <w:color w:val="cc0000"/>
+        </w:rPr>
+      </w:pPr>
+      <w:r>
+        <w:rPr>
+          <w:rFonts w:ascii="Open Sans" w:cs="Open Sans" w:eastAsia="Open Sans" w:hAnsi="Open Sans"/>
+          <w:color w:val="cc0000"/>
+          <w:rtl w:val="0"/>
+        </w:rPr>
+        <w:t xml:space="preserve">• At least one thing that you have learned about groups</w:t>
+      </w:r>
+    </w:p>
+    <w:p>
+      <w:pPr>
+        <w:rPr>
+          <w:rFonts w:ascii="Open Sans" w:cs="Open Sans" w:eastAsia="Open Sans" w:hAnsi="Open Sans"/>
+          <w:color w:val="cc0000"/>
+        </w:rPr>
+      </w:pPr>
+      <w:r>
+        <w:rPr>
+          <w:rFonts w:ascii="Open Sans" w:cs="Open Sans" w:eastAsia="Open Sans" w:hAnsi="Open Sans"/>
+          <w:color w:val="cc0000"/>
+          <w:rtl w:val="0"/>
+        </w:rPr>
+        <w:t xml:space="preserve">• Remember to include in your section on Tools how well you think your Github log of activity reflects your group’s work on</w:t>
+      </w:r>
+    </w:p>
+    <w:p>
+      <w:pPr>
+        <w:rPr>
+          <w:rFonts w:ascii="Open Sans" w:cs="Open Sans" w:eastAsia="Open Sans" w:hAnsi="Open Sans"/>
+          <w:color w:val="cc0000"/>
+        </w:rPr>
+      </w:pPr>
+      <w:r>
+        <w:rPr>
+          <w:rFonts w:ascii="Open Sans" w:cs="Open Sans" w:eastAsia="Open Sans" w:hAnsi="Open Sans"/>
+          <w:color w:val="cc0000"/>
+          <w:rtl w:val="0"/>
+        </w:rPr>
+        <w:t xml:space="preserve">this assignment.</w:t>
+        <w:tab/>
+        <w:br w:type="textWrapping"/>
+        <w:tab/>
+      </w:r>
+    </w:p>
+    <w:p>
+      <w:pPr>
+        <w:ind w:right="380"/>
+        <w:rPr>
+          <w:rFonts w:ascii="Open Sans" w:cs="Open Sans" w:eastAsia="Open Sans" w:hAnsi="Open Sans"/>
+          <w:sz w:val="24"/>
+          <w:szCs w:val="24"/>
+          <w:u w:val="single"/>
+        </w:rPr>
+      </w:pPr>
+      <w:r>
+        <w:rPr>
+          <w:rFonts w:ascii="Open Sans" w:cs="Open Sans" w:eastAsia="Open Sans" w:hAnsi="Open Sans"/>
+          <w:sz w:val="24"/>
+          <w:szCs w:val="24"/>
+          <w:u w:val="single"/>
+          <w:rtl w:val="0"/>
+        </w:rPr>
+        <w:t xml:space="preserve">Daniel Blake</w:t>
+        <w:br w:type="textWrapping"/>
+      </w:r>
+    </w:p>
+    <w:p>
+      <w:pPr>
+        <w:ind w:right="380"/>
+        <w:rPr>
+          <w:rFonts w:ascii="Open Sans" w:cs="Open Sans" w:eastAsia="Open Sans" w:hAnsi="Open Sans"/>
+          <w:sz w:val="24"/>
+          <w:szCs w:val="24"/>
+          <w:u w:val="single"/>
+        </w:rPr>
+      </w:pPr>
+      <w:r>
+        <w:rPr>
+          <w:rFonts w:ascii="Open Sans" w:cs="Open Sans" w:eastAsia="Open Sans" w:hAnsi="Open Sans"/>
+          <w:sz w:val="24"/>
+          <w:szCs w:val="24"/>
+          <w:u w:val="single"/>
+          <w:rtl w:val="0"/>
+        </w:rPr>
+        <w:t xml:space="preserve">Nicholas Drinkwater</w:t>
+        <w:br w:type="textWrapping"/>
+      </w:r>
+    </w:p>
+    <w:p>
+      <w:pPr>
+        <w:ind w:right="380"/>
+        <w:rPr>
+          <w:rFonts w:ascii="Open Sans" w:cs="Open Sans" w:eastAsia="Open Sans" w:hAnsi="Open Sans"/>
+          <w:sz w:val="24"/>
+          <w:szCs w:val="24"/>
+          <w:u w:val="single"/>
+        </w:rPr>
+      </w:pPr>
+      <w:r>
+        <w:rPr>
+          <w:rFonts w:ascii="Open Sans" w:cs="Open Sans" w:eastAsia="Open Sans" w:hAnsi="Open Sans"/>
+          <w:sz w:val="24"/>
+          <w:szCs w:val="24"/>
+          <w:u w:val="single"/>
+          <w:rtl w:val="0"/>
+        </w:rPr>
+        <w:t xml:space="preserve">Abby Durbridge</w:t>
+        <w:br w:type="textWrapping"/>
+      </w:r>
+    </w:p>
+    <w:p>
+      <w:pPr>
+        <w:ind w:right="380"/>
+        <w:rPr>
+          <w:rFonts w:ascii="Open Sans" w:cs="Open Sans" w:eastAsia="Open Sans" w:hAnsi="Open Sans"/>
+          <w:sz w:val="24"/>
+          <w:szCs w:val="24"/>
+          <w:u w:val="single"/>
+        </w:rPr>
+      </w:pPr>
+      <w:r>
+        <w:rPr>
+          <w:rFonts w:ascii="Open Sans" w:cs="Open Sans" w:eastAsia="Open Sans" w:hAnsi="Open Sans"/>
+          <w:sz w:val="24"/>
+          <w:szCs w:val="24"/>
+          <w:u w:val="single"/>
+          <w:rtl w:val="0"/>
+        </w:rPr>
+        <w:t xml:space="preserve">Mathew Dwyer</w:t>
+        <w:br w:type="textWrapping"/>
+      </w:r>
+    </w:p>
+    <w:p>
+      <w:pPr>
+        <w:ind w:right="380"/>
+        <w:rPr>
+          <w:rFonts w:ascii="Open Sans" w:cs="Open Sans" w:eastAsia="Open Sans" w:hAnsi="Open Sans"/>
+          <w:sz w:val="24"/>
+          <w:szCs w:val="24"/>
+          <w:u w:val="single"/>
+        </w:rPr>
+      </w:pPr>
+      <w:r>
+        <w:rPr>
+          <w:rFonts w:ascii="Open Sans" w:cs="Open Sans" w:eastAsia="Open Sans" w:hAnsi="Open Sans"/>
+          <w:sz w:val="24"/>
+          <w:szCs w:val="24"/>
+          <w:u w:val="single"/>
+          <w:rtl w:val="0"/>
+        </w:rPr>
+        <w:t xml:space="preserve">Erin Paton</w:t>
+        <w:br w:type="textWrapping"/>
+      </w:r>
+    </w:p>
+    <w:p>
+      <w:pPr>
+        <w:ind w:right="380"/>
+        <w:rPr>
+          <w:rFonts w:ascii="Open Sans" w:cs="Open Sans" w:eastAsia="Open Sans" w:hAnsi="Open Sans"/>
+          <w:sz w:val="24"/>
+          <w:szCs w:val="24"/>
+          <w:u w:val="single"/>
+        </w:rPr>
+      </w:pPr>
+      <w:r>
+        <w:rPr>
+          <w:rFonts w:ascii="Open Sans" w:cs="Open Sans" w:eastAsia="Open Sans" w:hAnsi="Open Sans"/>
+          <w:sz w:val="24"/>
+          <w:szCs w:val="24"/>
+          <w:u w:val="single"/>
+          <w:rtl w:val="0"/>
+        </w:rPr>
+        <w:t xml:space="preserve">Harrison Tang</w:t>
+      </w:r>
+    </w:p>
+    <w:p>
+      <w:pPr>
+        <w:ind w:right="380"/>
+        <w:rPr>
+          <w:rFonts w:ascii="Open Sans" w:cs="Open Sans" w:eastAsia="Open Sans" w:hAnsi="Open Sans"/>
+          <w:sz w:val="24"/>
+          <w:szCs w:val="24"/>
+          <w:u w:val="single"/>
+        </w:rPr>
+      </w:pPr>
+      <w:r>
+        <w:rPr>
+          <w:rtl w:val="0"/>
+        </w:rPr>
+      </w:r>
+    </w:p>
+    <w:p>
+      <w:pPr>
+        <w:pStyle w:val="Heading4"/>
+        <w:rPr>
+          <w:rFonts w:ascii="Open Sans" w:cs="Open Sans" w:eastAsia="Open Sans" w:hAnsi="Open Sans"/>
+          <w:color w:val="000000"/>
+          <w:u w:val="single"/>
+        </w:rPr>
+      </w:pPr>
+      <w:bookmarkStart w:colFirst="0" w:colLast="0" w:name="_i5lb2q15l7dd" w:id="17"/>
       <w:bookmarkEnd w:id="17"/>
-      <w:r>
-        <w:rPr>
-          <w:rFonts w:ascii="Open Sans" w:cs="Open Sans" w:eastAsia="Open Sans" w:hAnsi="Open Sans"/>
-          <w:rtl w:val="0"/>
-        </w:rPr>
-        <w:t xml:space="preserve">Group Reflection</w:t>
-      </w:r>
-    </w:p>
-    <w:p>
-      <w:pPr>
-        <w:rPr>
-          <w:rFonts w:ascii="Open Sans" w:cs="Open Sans" w:eastAsia="Open Sans" w:hAnsi="Open Sans"/>
-        </w:rPr>
-      </w:pPr>
-      <w:r>
-        <w:rPr>
-          <w:rtl w:val="0"/>
-        </w:rPr>
-      </w:r>
-    </w:p>
-    <w:p>
-      <w:pPr>
-        <w:rPr>
-          <w:rFonts w:ascii="Open Sans" w:cs="Open Sans" w:eastAsia="Open Sans" w:hAnsi="Open Sans"/>
-        </w:rPr>
-      </w:pPr>
-      <w:r>
-        <w:rPr>
-          <w:rtl w:val="0"/>
-        </w:rPr>
-      </w:r>
-    </w:p>
-    <w:p>
-      <w:pPr>
-        <w:rPr>
-          <w:rFonts w:ascii="Open Sans" w:cs="Open Sans" w:eastAsia="Open Sans" w:hAnsi="Open Sans"/>
-        </w:rPr>
-      </w:pPr>
-      <w:r>
-        <w:rPr>
-          <w:rtl w:val="0"/>
-        </w:rPr>
-      </w:r>
-    </w:p>
-    <w:p>
-      <w:pPr>
-        <w:pStyle w:val="Heading4"/>
-        <w:rPr>
-          <w:rFonts w:ascii="Open Sans" w:cs="Open Sans" w:eastAsia="Open Sans" w:hAnsi="Open Sans"/>
-          <w:color w:val="000000"/>
-          <w:u w:val="single"/>
-        </w:rPr>
-      </w:pPr>
-      <w:bookmarkStart w:colFirst="0" w:colLast="0" w:name="_i5lb2q15l7dd" w:id="18"/>
-      <w:bookmarkEnd w:id="18"/>
       <w:r>
         <w:rPr>
           <w:rtl w:val="0"/>
@@ -1631,7 +3687,347 @@
 </file>
 
 <file path=word/numbering.xml><?xml version="1.0" encoding="utf-8"?>
-<w:numbering xmlns:mc="http://schemas.openxmlformats.org/markup-compatibility/2006" xmlns:o="urn:schemas-microsoft-com:office:office" xmlns:r="http://schemas.openxmlformats.org/officeDocument/2006/relationships" xmlns:m="http://schemas.openxmlformats.org/officeDocument/2006/math" xmlns:v="urn:schemas-microsoft-com:vml" xmlns:wp="http://schemas.openxmlformats.org/drawingml/2006/wordprocessingDrawing" xmlns:w10="urn:schemas-microsoft-com:office:word" xmlns:w="http://schemas.openxmlformats.org/wordprocessingml/2006/main" xmlns:wne="http://schemas.microsoft.com/office/word/2006/wordml" xmlns:sl="http://schemas.openxmlformats.org/schemaLibrary/2006/main" xmlns:a="http://schemas.openxmlformats.org/drawingml/2006/main" xmlns:pic="http://schemas.openxmlformats.org/drawingml/2006/picture" xmlns:c="http://schemas.openxmlformats.org/drawingml/2006/chart" xmlns:lc="http://schemas.openxmlformats.org/drawingml/2006/lockedCanvas" xmlns:dgm="http://schemas.openxmlformats.org/drawingml/2006/diagram" xmlns:wps="http://schemas.microsoft.com/office/word/2010/wordprocessingShape" xmlns:wpg="http://schemas.microsoft.com/office/word/2010/wordprocessingGroup" xmlns:w14="http://schemas.microsoft.com/office/word/2010/wordml" xmlns:w15="http://schemas.microsoft.com/office/word/2012/wordml"/>
+<w:numbering xmlns:mc="http://schemas.openxmlformats.org/markup-compatibility/2006" xmlns:o="urn:schemas-microsoft-com:office:office" xmlns:r="http://schemas.openxmlformats.org/officeDocument/2006/relationships" xmlns:m="http://schemas.openxmlformats.org/officeDocument/2006/math" xmlns:v="urn:schemas-microsoft-com:vml" xmlns:wp="http://schemas.openxmlformats.org/drawingml/2006/wordprocessingDrawing" xmlns:w10="urn:schemas-microsoft-com:office:word" xmlns:w="http://schemas.openxmlformats.org/wordprocessingml/2006/main" xmlns:wne="http://schemas.microsoft.com/office/word/2006/wordml" xmlns:sl="http://schemas.openxmlformats.org/schemaLibrary/2006/main" xmlns:a="http://schemas.openxmlformats.org/drawingml/2006/main" xmlns:pic="http://schemas.openxmlformats.org/drawingml/2006/picture" xmlns:c="http://schemas.openxmlformats.org/drawingml/2006/chart" xmlns:lc="http://schemas.openxmlformats.org/drawingml/2006/lockedCanvas" xmlns:dgm="http://schemas.openxmlformats.org/drawingml/2006/diagram" xmlns:wps="http://schemas.microsoft.com/office/word/2010/wordprocessingShape" xmlns:wpg="http://schemas.microsoft.com/office/word/2010/wordprocessingGroup" xmlns:w14="http://schemas.microsoft.com/office/word/2010/wordml" xmlns:w15="http://schemas.microsoft.com/office/word/2012/wordml">
+  <w:abstractNum w:abstractNumId="1">
+    <w:lvl w:ilvl="0">
+      <w:start w:val="1"/>
+      <w:numFmt w:val="decimal"/>
+      <w:lvlText w:val="%1."/>
+      <w:lvlJc w:val="left"/>
+      <w:pPr>
+        <w:ind w:left="720" w:hanging="360"/>
+      </w:pPr>
+      <w:rPr>
+        <w:u w:val="none"/>
+      </w:rPr>
+    </w:lvl>
+    <w:lvl w:ilvl="1">
+      <w:start w:val="1"/>
+      <w:numFmt w:val="lowerLetter"/>
+      <w:lvlText w:val="%2."/>
+      <w:lvlJc w:val="left"/>
+      <w:pPr>
+        <w:ind w:left="1440" w:hanging="360"/>
+      </w:pPr>
+      <w:rPr>
+        <w:u w:val="none"/>
+      </w:rPr>
+    </w:lvl>
+    <w:lvl w:ilvl="2">
+      <w:start w:val="1"/>
+      <w:numFmt w:val="lowerRoman"/>
+      <w:lvlText w:val="%3."/>
+      <w:lvlJc w:val="right"/>
+      <w:pPr>
+        <w:ind w:left="2160" w:hanging="360"/>
+      </w:pPr>
+      <w:rPr>
+        <w:u w:val="none"/>
+      </w:rPr>
+    </w:lvl>
+    <w:lvl w:ilvl="3">
+      <w:start w:val="1"/>
+      <w:numFmt w:val="decimal"/>
+      <w:lvlText w:val="%4."/>
+      <w:lvlJc w:val="left"/>
+      <w:pPr>
+        <w:ind w:left="2880" w:hanging="360"/>
+      </w:pPr>
+      <w:rPr>
+        <w:u w:val="none"/>
+      </w:rPr>
+    </w:lvl>
+    <w:lvl w:ilvl="4">
+      <w:start w:val="1"/>
+      <w:numFmt w:val="lowerLetter"/>
+      <w:lvlText w:val="%5."/>
+      <w:lvlJc w:val="left"/>
+      <w:pPr>
+        <w:ind w:left="3600" w:hanging="360"/>
+      </w:pPr>
+      <w:rPr>
+        <w:u w:val="none"/>
+      </w:rPr>
+    </w:lvl>
+    <w:lvl w:ilvl="5">
+      <w:start w:val="1"/>
+      <w:numFmt w:val="lowerRoman"/>
+      <w:lvlText w:val="%6."/>
+      <w:lvlJc w:val="right"/>
+      <w:pPr>
+        <w:ind w:left="4320" w:hanging="360"/>
+      </w:pPr>
+      <w:rPr>
+        <w:u w:val="none"/>
+      </w:rPr>
+    </w:lvl>
+    <w:lvl w:ilvl="6">
+      <w:start w:val="1"/>
+      <w:numFmt w:val="decimal"/>
+      <w:lvlText w:val="%7."/>
+      <w:lvlJc w:val="left"/>
+      <w:pPr>
+        <w:ind w:left="5040" w:hanging="360"/>
+      </w:pPr>
+      <w:rPr>
+        <w:u w:val="none"/>
+      </w:rPr>
+    </w:lvl>
+    <w:lvl w:ilvl="7">
+      <w:start w:val="1"/>
+      <w:numFmt w:val="lowerLetter"/>
+      <w:lvlText w:val="%8."/>
+      <w:lvlJc w:val="left"/>
+      <w:pPr>
+        <w:ind w:left="5760" w:hanging="360"/>
+      </w:pPr>
+      <w:rPr>
+        <w:u w:val="none"/>
+      </w:rPr>
+    </w:lvl>
+    <w:lvl w:ilvl="8">
+      <w:start w:val="1"/>
+      <w:numFmt w:val="lowerRoman"/>
+      <w:lvlText w:val="%9."/>
+      <w:lvlJc w:val="right"/>
+      <w:pPr>
+        <w:ind w:left="6480" w:hanging="360"/>
+      </w:pPr>
+      <w:rPr>
+        <w:u w:val="none"/>
+      </w:rPr>
+    </w:lvl>
+  </w:abstractNum>
+  <w:abstractNum w:abstractNumId="2">
+    <w:lvl w:ilvl="0">
+      <w:start w:val="1"/>
+      <w:numFmt w:val="bullet"/>
+      <w:lvlText w:val="-"/>
+      <w:lvlJc w:val="left"/>
+      <w:pPr>
+        <w:ind w:left="720" w:hanging="360"/>
+      </w:pPr>
+      <w:rPr>
+        <w:u w:val="none"/>
+      </w:rPr>
+    </w:lvl>
+    <w:lvl w:ilvl="1">
+      <w:start w:val="1"/>
+      <w:numFmt w:val="bullet"/>
+      <w:lvlText w:val="-"/>
+      <w:lvlJc w:val="left"/>
+      <w:pPr>
+        <w:ind w:left="1440" w:hanging="360"/>
+      </w:pPr>
+      <w:rPr>
+        <w:u w:val="none"/>
+      </w:rPr>
+    </w:lvl>
+    <w:lvl w:ilvl="2">
+      <w:start w:val="1"/>
+      <w:numFmt w:val="bullet"/>
+      <w:lvlText w:val="-"/>
+      <w:lvlJc w:val="left"/>
+      <w:pPr>
+        <w:ind w:left="2160" w:hanging="360"/>
+      </w:pPr>
+      <w:rPr>
+        <w:u w:val="none"/>
+      </w:rPr>
+    </w:lvl>
+    <w:lvl w:ilvl="3">
+      <w:start w:val="1"/>
+      <w:numFmt w:val="bullet"/>
+      <w:lvlText w:val="-"/>
+      <w:lvlJc w:val="left"/>
+      <w:pPr>
+        <w:ind w:left="2880" w:hanging="360"/>
+      </w:pPr>
+      <w:rPr>
+        <w:u w:val="none"/>
+      </w:rPr>
+    </w:lvl>
+    <w:lvl w:ilvl="4">
+      <w:start w:val="1"/>
+      <w:numFmt w:val="bullet"/>
+      <w:lvlText w:val="-"/>
+      <w:lvlJc w:val="left"/>
+      <w:pPr>
+        <w:ind w:left="3600" w:hanging="360"/>
+      </w:pPr>
+      <w:rPr>
+        <w:u w:val="none"/>
+      </w:rPr>
+    </w:lvl>
+    <w:lvl w:ilvl="5">
+      <w:start w:val="1"/>
+      <w:numFmt w:val="bullet"/>
+      <w:lvlText w:val="-"/>
+      <w:lvlJc w:val="left"/>
+      <w:pPr>
+        <w:ind w:left="4320" w:hanging="360"/>
+      </w:pPr>
+      <w:rPr>
+        <w:u w:val="none"/>
+      </w:rPr>
+    </w:lvl>
+    <w:lvl w:ilvl="6">
+      <w:start w:val="1"/>
+      <w:numFmt w:val="bullet"/>
+      <w:lvlText w:val="-"/>
+      <w:lvlJc w:val="left"/>
+      <w:pPr>
+        <w:ind w:left="5040" w:hanging="360"/>
+      </w:pPr>
+      <w:rPr>
+        <w:u w:val="none"/>
+      </w:rPr>
+    </w:lvl>
+    <w:lvl w:ilvl="7">
+      <w:start w:val="1"/>
+      <w:numFmt w:val="bullet"/>
+      <w:lvlText w:val="-"/>
+      <w:lvlJc w:val="left"/>
+      <w:pPr>
+        <w:ind w:left="5760" w:hanging="360"/>
+      </w:pPr>
+      <w:rPr>
+        <w:u w:val="none"/>
+      </w:rPr>
+    </w:lvl>
+    <w:lvl w:ilvl="8">
+      <w:start w:val="1"/>
+      <w:numFmt w:val="bullet"/>
+      <w:lvlText w:val="-"/>
+      <w:lvlJc w:val="left"/>
+      <w:pPr>
+        <w:ind w:left="6480" w:hanging="360"/>
+      </w:pPr>
+      <w:rPr>
+        <w:u w:val="none"/>
+      </w:rPr>
+    </w:lvl>
+  </w:abstractNum>
+  <w:abstractNum w:abstractNumId="3">
+    <w:lvl w:ilvl="0">
+      <w:start w:val="1"/>
+      <w:numFmt w:val="decimal"/>
+      <w:lvlText w:val="%1."/>
+      <w:lvlJc w:val="left"/>
+      <w:pPr>
+        <w:ind w:left="720" w:hanging="360"/>
+      </w:pPr>
+      <w:rPr>
+        <w:u w:val="none"/>
+      </w:rPr>
+    </w:lvl>
+    <w:lvl w:ilvl="1">
+      <w:start w:val="1"/>
+      <w:numFmt w:val="lowerLetter"/>
+      <w:lvlText w:val="%2."/>
+      <w:lvlJc w:val="left"/>
+      <w:pPr>
+        <w:ind w:left="1440" w:hanging="360"/>
+      </w:pPr>
+      <w:rPr>
+        <w:u w:val="none"/>
+      </w:rPr>
+    </w:lvl>
+    <w:lvl w:ilvl="2">
+      <w:start w:val="1"/>
+      <w:numFmt w:val="lowerRoman"/>
+      <w:lvlText w:val="%3."/>
+      <w:lvlJc w:val="right"/>
+      <w:pPr>
+        <w:ind w:left="2160" w:hanging="360"/>
+      </w:pPr>
+      <w:rPr>
+        <w:u w:val="none"/>
+      </w:rPr>
+    </w:lvl>
+    <w:lvl w:ilvl="3">
+      <w:start w:val="1"/>
+      <w:numFmt w:val="decimal"/>
+      <w:lvlText w:val="%4."/>
+      <w:lvlJc w:val="left"/>
+      <w:pPr>
+        <w:ind w:left="2880" w:hanging="360"/>
+      </w:pPr>
+      <w:rPr>
+        <w:u w:val="none"/>
+      </w:rPr>
+    </w:lvl>
+    <w:lvl w:ilvl="4">
+      <w:start w:val="1"/>
+      <w:numFmt w:val="lowerLetter"/>
+      <w:lvlText w:val="%5."/>
+      <w:lvlJc w:val="left"/>
+      <w:pPr>
+        <w:ind w:left="3600" w:hanging="360"/>
+      </w:pPr>
+      <w:rPr>
+        <w:u w:val="none"/>
+      </w:rPr>
+    </w:lvl>
+    <w:lvl w:ilvl="5">
+      <w:start w:val="1"/>
+      <w:numFmt w:val="lowerRoman"/>
+      <w:lvlText w:val="%6."/>
+      <w:lvlJc w:val="right"/>
+      <w:pPr>
+        <w:ind w:left="4320" w:hanging="360"/>
+      </w:pPr>
+      <w:rPr>
+        <w:u w:val="none"/>
+      </w:rPr>
+    </w:lvl>
+    <w:lvl w:ilvl="6">
+      <w:start w:val="1"/>
+      <w:numFmt w:val="decimal"/>
+      <w:lvlText w:val="%7."/>
+      <w:lvlJc w:val="left"/>
+      <w:pPr>
+        <w:ind w:left="5040" w:hanging="360"/>
+      </w:pPr>
+      <w:rPr>
+        <w:u w:val="none"/>
+      </w:rPr>
+    </w:lvl>
+    <w:lvl w:ilvl="7">
+      <w:start w:val="1"/>
+      <w:numFmt w:val="lowerLetter"/>
+      <w:lvlText w:val="%8."/>
+      <w:lvlJc w:val="left"/>
+      <w:pPr>
+        <w:ind w:left="5760" w:hanging="360"/>
+      </w:pPr>
+      <w:rPr>
+        <w:u w:val="none"/>
+      </w:rPr>
+    </w:lvl>
+    <w:lvl w:ilvl="8">
+      <w:start w:val="1"/>
+      <w:numFmt w:val="lowerRoman"/>
+      <w:lvlText w:val="%9."/>
+      <w:lvlJc w:val="right"/>
+      <w:pPr>
+        <w:ind w:left="6480" w:hanging="360"/>
+      </w:pPr>
+      <w:rPr>
+        <w:u w:val="none"/>
+      </w:rPr>
+    </w:lvl>
+  </w:abstractNum>
+  <w:num w:numId="1">
+    <w:abstractNumId w:val="1"/>
+  </w:num>
+  <w:num w:numId="2">
+    <w:abstractNumId w:val="2"/>
+  </w:num>
+  <w:num w:numId="3">
+    <w:abstractNumId w:val="3"/>
+  </w:num>
+</w:numbering>
 </file>
 
 <file path=word/styles.xml><?xml version="1.0" encoding="utf-8"?>

</xml_diff>